<commit_message>
Se incluye resumen y conclusiones.
</commit_message>
<xml_diff>
--- a/final_report/informe_final.docx
+++ b/final_report/informe_final.docx
@@ -166,6 +166,35 @@
     <w:p>
       <w:pPr>
         <w:pStyle w:val="FirstParagraph"/>
+      </w:pPr>
+      <w:r>
+        <w:t xml:space="preserve">Desde los primeros estudios en diversidad vegetal, ha sido notoria la dependencia espacial de los patrones y procesos subyacentes a mantenerla. Los estudios empíricos muestran tendencias generales de la dependencia espacial, pero estos patrones parecen depender de la forma de vida estudiada, y de la escala a la que se midan los procesos moldeadores. En este estudio, en un gradiente altitudinal de 3000 m ubicado en las vertientes de la cordillera oriental de los Andes al norte de Ecuador, ampliamos el entendimiento de los patrones de dependencia espacial de la asociación entre la altitud, temperatura, y precipitación con la alfa y beta diversidad de plantas de sotobosque. Se agrupó más de 400 parcelas de acuerdo a su cercanía geográfica y altitudinal en diferentes escalas de análisis (granularidad), comprendiendo un intervalo de escala entre los 25 m</w:t>
+      </w:r>
+      <w:r>
+        <w:rPr>
+          <w:vertAlign w:val="superscript"/>
+        </w:rPr>
+        <w:t xml:space="preserve">2</w:t>
+      </w:r>
+      <w:r>
+        <w:t xml:space="preserve"> </w:t>
+      </w:r>
+      <w:r>
+        <w:t xml:space="preserve">y 250 m</w:t>
+      </w:r>
+      <w:r>
+        <w:rPr>
+          <w:vertAlign w:val="superscript"/>
+        </w:rPr>
+        <w:t xml:space="preserve">2</w:t>
+      </w:r>
+      <w:r>
+        <w:t xml:space="preserve">. Interesantemente, al analizar los patrones de diversidad en el gradiente, tanto la alfa y beta diversidad de plantas de sotobosque mostraron un patrón creciente al incrementar la altitud. La fina escala de análisis y diseño de muestreo utilizados, los patrones de densidad de especies en el gradiente, y la forma de vida estudiada, explicarían estos patrones. Por otra parte, los modelos lineales mostraron un aumentó en la asociación entre la altitud y la alfa/beta diversidad a medida que incrementó la escala. Similarmente, la relación entre los predictores climáticos y la alfa/beta diversidad se fortaleció a mayores escalas de análisis. Estos resultados son congruentes a patrones observados en árboles, donde el efecto de procesos estocásticos y ecológicos es preponderante en el ensamblaje de comunidades vegetales de sotobosque a escalas pequeñas, aumentando gradualmente el efecto de predictores climáticos al incrementar la escala de análisis. En general, este estudio fortalece nuestro entendimiento sobre la dependencia espacial de la influencia de procesos subyacentes a la diversidad en el ensamblaje de comunidades de sotobosque.</w:t>
+      </w:r>
+    </w:p>
+    <w:p>
+      <w:pPr>
+        <w:pStyle w:val="BodyText"/>
       </w:pPr>
       <w:r>
         <w:rPr>
@@ -1379,7 +1408,7 @@
                     </pic:cNvPicPr>
                   </pic:nvPicPr>
                   <pic:blipFill>
-                    <a:blip cstate="print" r:embed="rId156"/>
+                    <a:blip cstate="print" r:embed="rId162"/>
                     <a:stretch>
                       <a:fillRect/>
                     </a:stretch>
@@ -1412,7 +1441,7 @@
         </w:rPr>
         <w:t xml:space="preserve">Figura  </w:t>
       </w:r>
-      <w:bookmarkStart w:id="9b26a67a-7161-49d6-8706-0e88ba5257b9" w:name="mapa"/>
+      <w:bookmarkStart w:id="f1c04bab-e85d-424f-bb54-59642713c4d8" w:name="mapa"/>
       <w:r xmlns:w14="http://schemas.microsoft.com/office/word/2010/wordml">
         <w:rPr>
           <w:rFonts/>
@@ -1434,7 +1463,7 @@
         </w:rPr>
         <w:fldChar w:fldCharType="end" w:dirty="true"/>
       </w:r>
-      <w:bookmarkEnd w:id="9b26a67a-7161-49d6-8706-0e88ba5257b9"/>
+      <w:bookmarkEnd w:id="f1c04bab-e85d-424f-bb54-59642713c4d8"/>
       <w:r>
         <w:rPr>
           <w:rFonts/>
@@ -2388,7 +2417,7 @@
                     </pic:cNvPicPr>
                   </pic:nvPicPr>
                   <pic:blipFill>
-                    <a:blip cstate="print" r:embed="rId157"/>
+                    <a:blip cstate="print" r:embed="rId163"/>
                     <a:stretch>
                       <a:fillRect/>
                     </a:stretch>
@@ -2421,7 +2450,7 @@
         </w:rPr>
         <w:t xml:space="preserve">Figura  </w:t>
       </w:r>
-      <w:bookmarkStart w:id="8bc89829-1ae1-442f-a3af-b61e87bbed63" w:name="alfa_biovar_elev_plot_03"/>
+      <w:bookmarkStart w:id="95b4f0f6-a883-4da5-9615-a6428df49b6f" w:name="alfa_biovar_elev_plot_03"/>
       <w:r xmlns:w14="http://schemas.microsoft.com/office/word/2010/wordml">
         <w:rPr>
           <w:rFonts/>
@@ -2443,7 +2472,7 @@
         </w:rPr>
         <w:fldChar w:fldCharType="end" w:dirty="true"/>
       </w:r>
-      <w:bookmarkEnd w:id="8bc89829-1ae1-442f-a3af-b61e87bbed63"/>
+      <w:bookmarkEnd w:id="95b4f0f6-a883-4da5-9615-a6428df49b6f"/>
       <w:r>
         <w:rPr>
           <w:rFonts/>
@@ -2551,7 +2580,7 @@
         </w:rPr>
         <w:t xml:space="preserve">Tabla  </w:t>
       </w:r>
-      <w:bookmarkStart w:id="a41ecca8-5ac8-49a9-aa9d-1904f7f71aef" w:name="ms_alpha_beta_elev_grain"/>
+      <w:bookmarkStart w:id="10e1baa7-2755-4f64-995e-6c8020876fb0" w:name="ms_alpha_beta_elev_grain"/>
       <w:r>
         <w:rPr>
           <w:rFonts/>
@@ -2573,7 +2602,7 @@
         </w:rPr>
         <w:fldChar w:fldCharType="end" w:dirty="true"/>
       </w:r>
-      <w:bookmarkEnd w:id="a41ecca8-5ac8-49a9-aa9d-1904f7f71aef"/>
+      <w:bookmarkEnd w:id="10e1baa7-2755-4f64-995e-6c8020876fb0"/>
       <w:r>
         <w:rPr>
           <w:rFonts/>
@@ -4487,7 +4516,7 @@
         </w:rPr>
         <w:t xml:space="preserve">Tabla  </w:t>
       </w:r>
-      <w:bookmarkStart w:id="ef0e4e3b-feeb-4f81-8514-08f987a24a49" w:name="ms_alpha_beta_bio"/>
+      <w:bookmarkStart w:id="7072ecdd-4b89-4cbb-8a18-3910a1ce2836" w:name="ms_alpha_beta_bio"/>
       <w:r>
         <w:rPr>
           <w:rFonts/>
@@ -4509,7 +4538,7 @@
         </w:rPr>
         <w:fldChar w:fldCharType="end" w:dirty="true"/>
       </w:r>
-      <w:bookmarkEnd w:id="ef0e4e3b-feeb-4f81-8514-08f987a24a49"/>
+      <w:bookmarkEnd w:id="7072ecdd-4b89-4cbb-8a18-3910a1ce2836"/>
       <w:r>
         <w:rPr>
           <w:rFonts/>
@@ -8045,7 +8074,7 @@
         </w:rPr>
         <w:t xml:space="preserve">Tabla  </w:t>
       </w:r>
-      <w:bookmarkStart w:id="af19868a-3c55-4c69-837f-c4a9248edcde" w:name="ms_models_per_elev_alpha"/>
+      <w:bookmarkStart w:id="88786b01-c0d0-434a-9d81-a4a7645c9f7b" w:name="ms_models_per_elev_alpha"/>
       <w:r>
         <w:rPr>
           <w:rFonts/>
@@ -8067,7 +8096,7 @@
         </w:rPr>
         <w:fldChar w:fldCharType="end" w:dirty="true"/>
       </w:r>
-      <w:bookmarkEnd w:id="af19868a-3c55-4c69-837f-c4a9248edcde"/>
+      <w:bookmarkEnd w:id="88786b01-c0d0-434a-9d81-a4a7645c9f7b"/>
       <w:r>
         <w:rPr>
           <w:rFonts/>
@@ -11273,7 +11302,7 @@
         </w:rPr>
         <w:t xml:space="preserve">Tabla  </w:t>
       </w:r>
-      <w:bookmarkStart w:id="fcfabd18-5631-4f81-a55b-e5a7f9345d88" w:name="ms_models_per_elev_beta"/>
+      <w:bookmarkStart w:id="320ae03e-e00d-4900-9634-1e97a9f4b565" w:name="ms_models_per_elev_beta"/>
       <w:r>
         <w:rPr>
           <w:rFonts/>
@@ -11295,7 +11324,7 @@
         </w:rPr>
         <w:fldChar w:fldCharType="end" w:dirty="true"/>
       </w:r>
-      <w:bookmarkEnd w:id="fcfabd18-5631-4f81-a55b-e5a7f9345d88"/>
+      <w:bookmarkEnd w:id="320ae03e-e00d-4900-9634-1e97a9f4b565"/>
       <w:r>
         <w:rPr>
           <w:rFonts/>
@@ -14967,7 +14996,41 @@
         <w:t xml:space="preserve">2011)</w:t>
       </w:r>
       <w:r>
-        <w:t xml:space="preserve">.</w:t>
+        <w:t xml:space="preserve">. En contraste, en bosques montanos de China, en una escala de 100 m</w:t>
+      </w:r>
+      <w:r>
+        <w:rPr>
+          <w:vertAlign w:val="superscript"/>
+        </w:rPr>
+        <w:t xml:space="preserve">2</w:t>
+      </w:r>
+      <w:r>
+        <w:t xml:space="preserve">, la diversidad beta de arbustos no tuvó una asociación clara con el rango altitudinal</w:t>
+      </w:r>
+      <w:r>
+        <w:t xml:space="preserve"> </w:t>
+      </w:r>
+      <w:r>
+        <w:t xml:space="preserve">(Tang</w:t>
+      </w:r>
+      <w:r>
+        <w:t xml:space="preserve"> </w:t>
+      </w:r>
+      <w:r>
+        <w:rPr>
+          <w:iCs/>
+          <w:i/>
+        </w:rPr>
+        <w:t xml:space="preserve">et al.</w:t>
+      </w:r>
+      <w:r>
+        <w:t xml:space="preserve"> </w:t>
+      </w:r>
+      <w:r>
+        <w:t xml:space="preserve">2012)</w:t>
+      </w:r>
+      <w:r>
+        <w:t xml:space="preserve">, apoyando la idea que los resultados contrastantes podrian depender de la forma de vida estudiada.</w:t>
       </w:r>
     </w:p>
     <w:p>
@@ -15148,7 +15211,16 @@
         <w:t xml:space="preserve">2018)</w:t>
       </w:r>
       <w:r>
-        <w:t xml:space="preserve">. Estas observaciones evidencian un efecto más pronunciado de procesos ecológicos en el recambio de especies a bajas altitudes, ya que al existir un espacio geográfico más amplio, el ensamblaje de las comunidades vegetales de sotobosque estará mayormente influenciada por procesos ecológicos como, por ejemplo, la limitación de dispersión</w:t>
+        <w:t xml:space="preserve">. Estas observaciones evidencian un efecto más pronunciado de procesos ecológicos y estocásticos en el recambio de especies a bajas altitudes. Al existir un espacio geográfico más amplio</w:t>
+      </w:r>
+      <w:r>
+        <w:t xml:space="preserve"> </w:t>
+      </w:r>
+      <w:r>
+        <w:t xml:space="preserve">(Lomolino 2001)</w:t>
+      </w:r>
+      <w:r>
+        <w:t xml:space="preserve">, y una estratificación vertical completa que deriva en una competencia asimétrica por recursos como la luz, el ensamblaje de las comunidades vegetales de sotobosque estará mayormente influenciada por procesos como la limitación de dispersión, o deriva ecológica</w:t>
       </w:r>
       <w:r>
         <w:t xml:space="preserve"> </w:t>
@@ -15170,7 +15242,7 @@
         <w:t xml:space="preserve"> </w:t>
       </w:r>
       <w:r>
-        <w:t xml:space="preserve">2012; Sabatini</w:t>
+        <w:t xml:space="preserve">2012; Mori</w:t>
       </w:r>
       <w:r>
         <w:t xml:space="preserve"> </w:t>
@@ -15186,7 +15258,7 @@
         <w:t xml:space="preserve"> </w:t>
       </w:r>
       <w:r>
-        <w:t xml:space="preserve">2018; Guevara Andino</w:t>
+        <w:t xml:space="preserve">2013; Sabatini</w:t>
       </w:r>
       <w:r>
         <w:t xml:space="preserve"> </w:t>
@@ -15202,16 +15274,16 @@
         <w:t xml:space="preserve"> </w:t>
       </w:r>
       <w:r>
-        <w:t xml:space="preserve">2021)</w:t>
-      </w:r>
-      <w:r>
-        <w:t xml:space="preserve">. En elevaciones altas, procesos ambientales y/o climáticos tendrán mayor relevancia en el ensamblaje de las comunidades vegetales, donde las condiciones ambientales y microclimáticas son más pronunciadas</w:t>
-      </w:r>
-      <w:r>
-        <w:t xml:space="preserve"> </w:t>
-      </w:r>
-      <w:r>
-        <w:t xml:space="preserve">(Dembicz</w:t>
+        <w:t xml:space="preserve">2018)</w:t>
+      </w:r>
+      <w:r>
+        <w:t xml:space="preserve">. En elevaciones altas procesos ambientales y/o climáticos tendrán mayor relevancia en el ensamblaje de las comunidades vegetales, donde las condiciones ambientales y microclimáticas son más pronunciadas, reflejado esto último en una alta partición fina de nicho</w:t>
+      </w:r>
+      <w:r>
+        <w:t xml:space="preserve"> </w:t>
+      </w:r>
+      <w:r>
+        <w:t xml:space="preserve">(Mori</w:t>
       </w:r>
       <w:r>
         <w:t xml:space="preserve"> </w:t>
@@ -15227,10 +15299,26 @@
         <w:t xml:space="preserve"> </w:t>
       </w:r>
       <w:r>
+        <w:t xml:space="preserve">2013; Dembicz</w:t>
+      </w:r>
+      <w:r>
+        <w:t xml:space="preserve"> </w:t>
+      </w:r>
+      <w:r>
+        <w:rPr>
+          <w:iCs/>
+          <w:i/>
+        </w:rPr>
+        <w:t xml:space="preserve">et al.</w:t>
+      </w:r>
+      <w:r>
+        <w:t xml:space="preserve"> </w:t>
+      </w:r>
+      <w:r>
         <w:t xml:space="preserve">2021)</w:t>
       </w:r>
       <w:r>
-        <w:t xml:space="preserve">. Esto es consistente a los resultados de este estudio y de la hipótesis 1 (H1), donde se observó una mayor dependencia espacial de la diversidad alfa/beta a mayores altitudes. Por lo tanto, la relación de la alfa/beta diversidad con la altitud es una representación indirecta de los procesos ambientales y/o climáticos de la diversidad que ejercen su efecto a escalas grandes</w:t>
+        <w:t xml:space="preserve">. Esto es consistente a los resultados de este estudio y de la hipótesis 1 (H1), observándose una mayor dependencia espacial de la diversidad alfa/beta a mayores altitudes. Por lo tanto, la relación de la alfa/beta diversidad con la altitud es una representación indirecta de los procesos ambientales y/o climáticos de la diversidad que ejercen su efecto a escalas grandes</w:t>
       </w:r>
       <w:r>
         <w:t xml:space="preserve"> </w:t>
@@ -15446,7 +15534,7 @@
         <w:pStyle w:val="BodyText"/>
       </w:pPr>
       <w:r>
-        <w:t xml:space="preserve">No obstante, tanto el efecto de la temperatura como de la precipitación persisten en los modelos que incorporan la altitud, sugieriendo un efecto importante de estas variables. En los modelos que se excluye la altitud, la temperatura, después de la escala</w:t>
+        <w:t xml:space="preserve">No obstante, tanto el efecto de la temperatura como de la precipitación persisten en los modelos que incorporan la altitud, sugieren un efecto importante de estas variables. En los modelos que se excluye la altitud, la temperatura, después de la escala</w:t>
       </w:r>
       <w:r>
         <w:t xml:space="preserve"> </w:t>
@@ -15753,29 +15841,7 @@
         <w:t xml:space="preserve"> </w:t>
       </w:r>
       <w:r>
-        <w:t xml:space="preserve">2010;</w:t>
-      </w:r>
-      <w:r>
-        <w:t xml:space="preserve"> </w:t>
-      </w:r>
-      <w:r>
-        <w:rPr>
-          <w:bCs/>
-          <w:b/>
-        </w:rPr>
-        <w:t xml:space="preserve">Tameirao2020?</w:t>
-      </w:r>
-      <w:r>
-        <w:t xml:space="preserve">)</w:t>
-      </w:r>
-      <w:r>
-        <w:t xml:space="preserve">. En estos estudios, variables relacionadas a rasgos del suelo (e.g. pH, concentración de minerales) tuvieron una alta correlación con rasgos fisiológicos y estructurales de las plantas, manteniéndose agrupadas plantas con rasgos similares, sugiriendo que estos factores moldean las comunidades vegetales a escalas finas</w:t>
-      </w:r>
-      <w:r>
-        <w:t xml:space="preserve"> </w:t>
-      </w:r>
-      <w:r>
-        <w:t xml:space="preserve">(Bello</w:t>
+        <w:t xml:space="preserve">2010; Tameirão</w:t>
       </w:r>
       <w:r>
         <w:t xml:space="preserve"> </w:t>
@@ -15791,49 +15857,16 @@
         <w:t xml:space="preserve"> </w:t>
       </w:r>
       <w:r>
-        <w:t xml:space="preserve">2013;</w:t>
-      </w:r>
-      <w:r>
-        <w:t xml:space="preserve"> </w:t>
-      </w:r>
-      <w:r>
-        <w:rPr>
-          <w:bCs/>
-          <w:b/>
-        </w:rPr>
-        <w:t xml:space="preserve">Tameirao2020?</w:t>
-      </w:r>
-      <w:r>
-        <w:t xml:space="preserve">)</w:t>
-      </w:r>
-      <w:r>
-        <w:t xml:space="preserve">.</w:t>
-      </w:r>
-    </w:p>
-    <w:p>
-      <w:pPr>
-        <w:pStyle w:val="BodyText"/>
-      </w:pPr>
-      <w:r>
-        <w:t xml:space="preserve">Además, la importancia de los predictores ambientales también será influenciada por la escala a la que sean estimados. En bosques secundarios de México, la temperatura del aire medida en parcelas de 4 m</w:t>
-      </w:r>
-      <w:r>
-        <w:rPr>
-          <w:vertAlign w:val="superscript"/>
-        </w:rPr>
-        <w:t xml:space="preserve">2</w:t>
-      </w:r>
-      <w:r>
-        <w:t xml:space="preserve"> </w:t>
-      </w:r>
-      <w:r>
-        <w:t xml:space="preserve">fue el predictor más importante para explicar la diferenciación entre comunidades de arbustos y hierbas, indicando un efecto significativo del filtrado ambiental</w:t>
-      </w:r>
-      <w:r>
-        <w:t xml:space="preserve"> </w:t>
-      </w:r>
-      <w:r>
-        <w:t xml:space="preserve">(Lebrija-Trejos</w:t>
+        <w:t xml:space="preserve">2021)</w:t>
+      </w:r>
+      <w:r>
+        <w:t xml:space="preserve">. En estos estudios, variables relacionadas a rasgos del suelo (e.g. pH, concentración de minerales) tuvieron una alta correlación con rasgos fisiológicos y estructurales de las plantas, manteniéndose agrupadas plantas con rasgos similares, sugiriendo que estos factores moldean las comunidades vegetales a escalas finas</w:t>
+      </w:r>
+      <w:r>
+        <w:t xml:space="preserve"> </w:t>
+      </w:r>
+      <w:r>
+        <w:t xml:space="preserve">(Bello</w:t>
       </w:r>
       <w:r>
         <w:t xml:space="preserve"> </w:t>
@@ -15849,16 +15882,7 @@
         <w:t xml:space="preserve"> </w:t>
       </w:r>
       <w:r>
-        <w:t xml:space="preserve">2010)</w:t>
-      </w:r>
-      <w:r>
-        <w:t xml:space="preserve">. Entonces, aunque en general el efecto del filtrado ambiental sea mayor escalas mayores</w:t>
-      </w:r>
-      <w:r>
-        <w:t xml:space="preserve"> </w:t>
-      </w:r>
-      <w:r>
-        <w:t xml:space="preserve">(Wang</w:t>
+        <w:t xml:space="preserve">2013; Tameirão</w:t>
       </w:r>
       <w:r>
         <w:t xml:space="preserve"> </w:t>
@@ -15874,7 +15898,36 @@
         <w:t xml:space="preserve"> </w:t>
       </w:r>
       <w:r>
-        <w:t xml:space="preserve">2009; Guevara Andino</w:t>
+        <w:t xml:space="preserve">2021)</w:t>
+      </w:r>
+      <w:r>
+        <w:t xml:space="preserve">.</w:t>
+      </w:r>
+    </w:p>
+    <w:p>
+      <w:pPr>
+        <w:pStyle w:val="BodyText"/>
+      </w:pPr>
+      <w:r>
+        <w:t xml:space="preserve">Además, la importancia de los predictores ambientales también será influenciada por la escala a la que sean estimados. En bosques secundarios de México, la temperatura del aire medida en parcelas de 4 m</w:t>
+      </w:r>
+      <w:r>
+        <w:rPr>
+          <w:vertAlign w:val="superscript"/>
+        </w:rPr>
+        <w:t xml:space="preserve">2</w:t>
+      </w:r>
+      <w:r>
+        <w:t xml:space="preserve"> </w:t>
+      </w:r>
+      <w:r>
+        <w:t xml:space="preserve">fue el predictor más importante para explicar la diferenciación entre comunidades de arbustos y hierbas, indicando un efecto significativo del filtrado ambiental</w:t>
+      </w:r>
+      <w:r>
+        <w:t xml:space="preserve"> </w:t>
+      </w:r>
+      <w:r>
+        <w:t xml:space="preserve">(Lebrija-Trejos</w:t>
       </w:r>
       <w:r>
         <w:t xml:space="preserve"> </w:t>
@@ -15890,16 +15943,16 @@
         <w:t xml:space="preserve"> </w:t>
       </w:r>
       <w:r>
-        <w:t xml:space="preserve">2021)</w:t>
-      </w:r>
-      <w:r>
-        <w:t xml:space="preserve">, su influencia persistirá a escalas finas, donde procesos que actúan a escalas pequeñas, como aquellos relacionados al suelo y al microclima, tendrán un efecto importante en la composición de las comunidades vegetales de sotobosque</w:t>
-      </w:r>
-      <w:r>
-        <w:t xml:space="preserve"> </w:t>
-      </w:r>
-      <w:r>
-        <w:t xml:space="preserve">(Bello</w:t>
+        <w:t xml:space="preserve">2010)</w:t>
+      </w:r>
+      <w:r>
+        <w:t xml:space="preserve">. Entonces, aunque en general el efecto del filtrado ambiental sea mayor a escalas grandes</w:t>
+      </w:r>
+      <w:r>
+        <w:t xml:space="preserve"> </w:t>
+      </w:r>
+      <w:r>
+        <w:t xml:space="preserve">(Wang</w:t>
       </w:r>
       <w:r>
         <w:t xml:space="preserve"> </w:t>
@@ -15915,7 +15968,7 @@
         <w:t xml:space="preserve"> </w:t>
       </w:r>
       <w:r>
-        <w:t xml:space="preserve">2013; Baldeck</w:t>
+        <w:t xml:space="preserve">2009; Guevara Andino</w:t>
       </w:r>
       <w:r>
         <w:t xml:space="preserve"> </w:t>
@@ -15931,16 +15984,16 @@
         <w:t xml:space="preserve"> </w:t>
       </w:r>
       <w:r>
-        <w:t xml:space="preserve">2016)</w:t>
-      </w:r>
-      <w:r>
-        <w:t xml:space="preserve">. Estos procesos actuarán en conjunto a procesos neutrales y ecologicos, teniendo estos últimos, en promedio, una mayor influencia en la composición de las comunidades de sotobosques a escalas muy finas</w:t>
-      </w:r>
-      <w:r>
-        <w:t xml:space="preserve"> </w:t>
-      </w:r>
-      <w:r>
-        <w:t xml:space="preserve">(Cavender-Bares</w:t>
+        <w:t xml:space="preserve">2021)</w:t>
+      </w:r>
+      <w:r>
+        <w:t xml:space="preserve">, su influencia persistirá a escalas finas, donde procesos que actúan a escalas pequeñas, como aquellos relacionados al suelo y al microclima, tendrán un efecto importante en la composición de las comunidades vegetales de sotobosque</w:t>
+      </w:r>
+      <w:r>
+        <w:t xml:space="preserve"> </w:t>
+      </w:r>
+      <w:r>
+        <w:t xml:space="preserve">(Bello</w:t>
       </w:r>
       <w:r>
         <w:t xml:space="preserve"> </w:t>
@@ -15956,7 +16009,7 @@
         <w:t xml:space="preserve"> </w:t>
       </w:r>
       <w:r>
-        <w:t xml:space="preserve">2009; Weiher</w:t>
+        <w:t xml:space="preserve">2013; Baldeck</w:t>
       </w:r>
       <w:r>
         <w:t xml:space="preserve"> </w:t>
@@ -15972,7 +16025,16 @@
         <w:t xml:space="preserve"> </w:t>
       </w:r>
       <w:r>
-        <w:t xml:space="preserve">2011; Barczyk</w:t>
+        <w:t xml:space="preserve">2016)</w:t>
+      </w:r>
+      <w:r>
+        <w:t xml:space="preserve">. Estos procesos actuarán en conjunto a procesos neutrales y ecologicos, teniendo estos últimos, en promedio, una mayor influencia en la composición de las comunidades de sotobosques a escalas muy finas</w:t>
+      </w:r>
+      <w:r>
+        <w:t xml:space="preserve"> </w:t>
+      </w:r>
+      <w:r>
+        <w:t xml:space="preserve">(Cavender-Bares</w:t>
       </w:r>
       <w:r>
         <w:t xml:space="preserve"> </w:t>
@@ -15988,16 +16050,7 @@
         <w:t xml:space="preserve"> </w:t>
       </w:r>
       <w:r>
-        <w:t xml:space="preserve">2023)</w:t>
-      </w:r>
-      <w:r>
-        <w:t xml:space="preserve">. A medida que aumenté la escala, el efecto de predictores ambientales medidos a finas escalas, como variables del suelo, disminuirá</w:t>
-      </w:r>
-      <w:r>
-        <w:t xml:space="preserve"> </w:t>
-      </w:r>
-      <w:r>
-        <w:t xml:space="preserve">(Bello</w:t>
+        <w:t xml:space="preserve">2009; Weiher</w:t>
       </w:r>
       <w:r>
         <w:t xml:space="preserve"> </w:t>
@@ -16013,7 +16066,7 @@
         <w:t xml:space="preserve"> </w:t>
       </w:r>
       <w:r>
-        <w:t xml:space="preserve">2013; Asefa</w:t>
+        <w:t xml:space="preserve">2011; Tang</w:t>
       </w:r>
       <w:r>
         <w:t xml:space="preserve"> </w:t>
@@ -16029,7 +16082,7 @@
         <w:t xml:space="preserve"> </w:t>
       </w:r>
       <w:r>
-        <w:t xml:space="preserve">2017; Barczyk</w:t>
+        <w:t xml:space="preserve">2012; Barczyk</w:t>
       </w:r>
       <w:r>
         <w:t xml:space="preserve"> </w:t>
@@ -16048,22 +16101,13 @@
         <w:t xml:space="preserve">2023)</w:t>
       </w:r>
       <w:r>
-        <w:t xml:space="preserve">, aumentando la influencia de variables que actúan a escalas grandes</w:t>
-      </w:r>
-      <w:r>
-        <w:t xml:space="preserve"> </w:t>
-      </w:r>
-      <w:r>
-        <w:t xml:space="preserve">(Keil &amp; Chase 2019)</w:t>
-      </w:r>
-      <w:r>
-        <w:t xml:space="preserve">, entre estos la temperatura</w:t>
-      </w:r>
-      <w:r>
-        <w:t xml:space="preserve"> </w:t>
-      </w:r>
-      <w:r>
-        <w:t xml:space="preserve">(Wang</w:t>
+        <w:t xml:space="preserve">. A medida que aumente la escala, el efecto de predictores ambientales medidos a finas escalas, como variables del suelo, disminuirá</w:t>
+      </w:r>
+      <w:r>
+        <w:t xml:space="preserve"> </w:t>
+      </w:r>
+      <w:r>
+        <w:t xml:space="preserve">(Bello</w:t>
       </w:r>
       <w:r>
         <w:t xml:space="preserve"> </w:t>
@@ -16079,6 +16123,72 @@
         <w:t xml:space="preserve"> </w:t>
       </w:r>
       <w:r>
+        <w:t xml:space="preserve">2013; Asefa</w:t>
+      </w:r>
+      <w:r>
+        <w:t xml:space="preserve"> </w:t>
+      </w:r>
+      <w:r>
+        <w:rPr>
+          <w:iCs/>
+          <w:i/>
+        </w:rPr>
+        <w:t xml:space="preserve">et al.</w:t>
+      </w:r>
+      <w:r>
+        <w:t xml:space="preserve"> </w:t>
+      </w:r>
+      <w:r>
+        <w:t xml:space="preserve">2017; Barczyk</w:t>
+      </w:r>
+      <w:r>
+        <w:t xml:space="preserve"> </w:t>
+      </w:r>
+      <w:r>
+        <w:rPr>
+          <w:iCs/>
+          <w:i/>
+        </w:rPr>
+        <w:t xml:space="preserve">et al.</w:t>
+      </w:r>
+      <w:r>
+        <w:t xml:space="preserve"> </w:t>
+      </w:r>
+      <w:r>
+        <w:t xml:space="preserve">2023)</w:t>
+      </w:r>
+      <w:r>
+        <w:t xml:space="preserve">, aumentando la influencia de variables que actúan a escalas grandes</w:t>
+      </w:r>
+      <w:r>
+        <w:t xml:space="preserve"> </w:t>
+      </w:r>
+      <w:r>
+        <w:t xml:space="preserve">(Keil &amp; Chase 2019)</w:t>
+      </w:r>
+      <w:r>
+        <w:t xml:space="preserve">, entre estos la temperatura</w:t>
+      </w:r>
+      <w:r>
+        <w:t xml:space="preserve"> </w:t>
+      </w:r>
+      <w:r>
+        <w:t xml:space="preserve">(Wang</w:t>
+      </w:r>
+      <w:r>
+        <w:t xml:space="preserve"> </w:t>
+      </w:r>
+      <w:r>
+        <w:rPr>
+          <w:iCs/>
+          <w:i/>
+        </w:rPr>
+        <w:t xml:space="preserve">et al.</w:t>
+      </w:r>
+      <w:r>
+        <w:t xml:space="preserve"> </w:t>
+      </w:r>
+      <w:r>
         <w:t xml:space="preserve">2009)</w:t>
       </w:r>
       <w:r>
@@ -16099,8 +16209,58 @@
         <w:t xml:space="preserve">Conclusiones y recomendaciones</w:t>
       </w:r>
     </w:p>
+    <w:p>
+      <w:pPr>
+        <w:pStyle w:val="FirstParagraph"/>
+      </w:pPr>
+      <w:r>
+        <w:t xml:space="preserve">En contraste a estudios previos, la diversidad alfa y beta de las plantas de sotobosque se relacionó inversamente con la altitud. Las principales razones de estas tendencias subyacen en la metodología de censo, y el análisis de los datos. No obstante, estos resultados fueron consistentes a los patrones de densidad en los gradientes altitudinales, evidenciando que para obtener una representación adecuada de la diversidad de bosques de tierras bajas, se necesita un diseño de parcelas ampliamente distanciadas, ya que la diversidad se encuentra distribuida extensamente. En ecosistemas de altura, la diversidad se encuentra mayormente empaquetada, mostrando altas tasas de recambio en distancias relativamente cortas.</w:t>
+      </w:r>
+    </w:p>
+    <w:p>
+      <w:pPr>
+        <w:pStyle w:val="BodyText"/>
+      </w:pPr>
+      <w:r>
+        <w:t xml:space="preserve">También fue notorio el fortalecimiento de la asociación de la altitud con la diversidad alfa, y en menor medida con la beta, a medida que incrementó la escala de análisis, apoyando estos resultados la hipotesis 1 (H1). Al considerar que la altitud es una representación de procesos ambientales y/o climáticos que actúan a escalas grandes, estos patrones son consistentes a estudios previos que demuestran el incrementó de la relación entre predictores climáticos y la diversidad alfa. Desde otra perspectiva, analizando la asociación de la alfa/beta diversidad con la escala de análisis y su interacción con la altitud, el efecto de la escala de análisis aumentó al incrementar el rango altitudinal. En bosques de tierras bajas, donde la estratificación vertical es completa y la extensión de área mayor, procesos estocásticos y ecológicos tendrán mayor influencia en la composición de las comunidades. En ecosistemas de altura, procesos ambientales relacionados al clima cobrarán mayor influencia en el ensamblaje, posiblemente por la fuerte partición fina del hábitat.</w:t>
+      </w:r>
+    </w:p>
+    <w:p>
+      <w:pPr>
+        <w:pStyle w:val="BodyText"/>
+      </w:pPr>
+      <w:r>
+        <w:t xml:space="preserve">Esto fue a su vez se respaldado por los resultados de la relación entre la temperatura/precipitación y la alfa/beta diversidad, cuya asociación se fortaleció a mayores escalas, en congruencia a la hipótesis 2 (H2). En general, procesos ambientales y/o climáticos son más influyentes en el ensamblaje de comunidades a escalas mayores. Interesantemente, en estudios previos estas observaciones se han comprobado en intervalos de escalas superiores a los 1000 m</w:t>
+      </w:r>
+      <w:r>
+        <w:rPr>
+          <w:vertAlign w:val="superscript"/>
+        </w:rPr>
+        <w:t xml:space="preserve">2</w:t>
+      </w:r>
+      <w:r>
+        <w:t xml:space="preserve">. En este estudio, en un intervalo de escala mucho más fino (25-250 m</w:t>
+      </w:r>
+      <w:r>
+        <w:rPr>
+          <w:vertAlign w:val="superscript"/>
+        </w:rPr>
+        <w:t xml:space="preserve">2</w:t>
+      </w:r>
+      <w:r>
+        <w:t xml:space="preserve">) el fortalecimiento del efecto de variables climáticas persistió, sugiriendo que otros procesos neutrales o estocásticos son más relevantes a escalas pequeñas. Aún así, el filtrado ambiental dependerá de la escala en la que influyan los factores ambientales. Por ejemplo, aunque procesos estocásticos (e.g. deriva ecológica, efecto de prioridad) tendrán en promedio mayor efecto en el ensamblaje de las comunidades vegetales a pequeñas escalas, variables medidas a escalas finas, como las que se relacionan al suelo, tendrán un efecto importante en el ensamblaje.</w:t>
+      </w:r>
+    </w:p>
+    <w:p>
+      <w:pPr>
+        <w:pStyle w:val="BodyText"/>
+      </w:pPr>
+      <w:r>
+        <w:t xml:space="preserve">No obstante, sería interesante que se demuestren estas observaciones empíricamente, analizando la dependencia espacial de predictores ecológicos en el ensamblaje de las comunidades de sotobosque. También estudiar la dependencia espacial de la asociación entre variables medidas a escalas más finas y la alfa/beta diversidad, como aquellas relacionadas al microclima. Estos resultados permitirían mejorar nuestro entendimiento de la importancia relativa de procesos ambientales y ecológicos a diferentes escalas en el ensamblaje de las comunidades vegetales de sotobosque.</w:t>
+      </w:r>
+    </w:p>
     <w:bookmarkEnd w:id="34"/>
-    <w:bookmarkStart w:id="158" w:name="literatura-citada"/>
+    <w:bookmarkStart w:id="164" w:name="literatura-citada"/>
     <w:p>
       <w:pPr>
         <w:pStyle w:val="Heading1"/>
@@ -16109,7 +16269,7 @@
         <w:t xml:space="preserve">Literatura citada</w:t>
       </w:r>
     </w:p>
-    <w:bookmarkStart w:id="157" w:name="refs"/>
+    <w:bookmarkStart w:id="163" w:name="refs"/>
     <w:bookmarkStart w:id="36" w:name="ref-Arel-Bundock2022"/>
     <w:p>
       <w:pPr>
@@ -17075,18 +17235,42 @@
       </w:r>
     </w:p>
     <w:bookmarkEnd w:id="107"/>
-    <w:bookmarkStart w:id="109" w:name="ref-Myers2000"/>
+    <w:bookmarkStart w:id="109" w:name="ref-Mori2013"/>
     <w:p>
       <w:pPr>
         <w:pStyle w:val="Bibliography"/>
       </w:pPr>
       <w:r>
+        <w:t xml:space="preserve">Mori AS, Shiono T, Koide D, Kitagawa R, Ota AT &amp; Mizumachi E. 2013.</w:t>
+      </w:r>
+      <w:r>
+        <w:t xml:space="preserve"> </w:t>
+      </w:r>
+      <w:hyperlink r:id="rId108">
+        <w:r>
+          <w:rPr>
+            <w:rStyle w:val="Hyperlink"/>
+          </w:rPr>
+          <w:t xml:space="preserve">Community assembly processes shape an altitudinal gradient of forest biodiversity</w:t>
+        </w:r>
+      </w:hyperlink>
+      <w:r>
+        <w:t xml:space="preserve">. Global Ecology and Biogeography. 22(7): 878-888.</w:t>
+      </w:r>
+    </w:p>
+    <w:bookmarkEnd w:id="109"/>
+    <w:bookmarkStart w:id="111" w:name="ref-Myers2000"/>
+    <w:p>
+      <w:pPr>
+        <w:pStyle w:val="Bibliography"/>
+      </w:pPr>
+      <w:r>
         <w:t xml:space="preserve">Myers N, Mittermeier RA, Mittermeier CG, Fonseca GAB da &amp; Kent J. 2000.</w:t>
       </w:r>
       <w:r>
         <w:t xml:space="preserve"> </w:t>
       </w:r>
-      <w:hyperlink r:id="rId108">
+      <w:hyperlink r:id="rId110">
         <w:r>
           <w:rPr>
             <w:rStyle w:val="Hyperlink"/>
@@ -17098,8 +17282,8 @@
         <w:t xml:space="preserve">. Nature. 403(6772): 853-858.</w:t>
       </w:r>
     </w:p>
-    <w:bookmarkEnd w:id="109"/>
-    <w:bookmarkStart w:id="111" w:name="ref-Pebesma2018"/>
+    <w:bookmarkEnd w:id="111"/>
+    <w:bookmarkStart w:id="113" w:name="ref-Pebesma2018"/>
     <w:p>
       <w:pPr>
         <w:pStyle w:val="Bibliography"/>
@@ -17110,7 +17294,7 @@
       <w:r>
         <w:t xml:space="preserve"> </w:t>
       </w:r>
-      <w:hyperlink r:id="rId110">
+      <w:hyperlink r:id="rId112">
         <w:r>
           <w:rPr>
             <w:rStyle w:val="Hyperlink"/>
@@ -17122,8 +17306,8 @@
         <w:t xml:space="preserve">. The R Journal. 10(1): 439-446.</w:t>
       </w:r>
     </w:p>
-    <w:bookmarkEnd w:id="111"/>
-    <w:bookmarkStart w:id="113" w:name="ref-Peters2010"/>
+    <w:bookmarkEnd w:id="113"/>
+    <w:bookmarkStart w:id="115" w:name="ref-Peters2010"/>
     <w:p>
       <w:pPr>
         <w:pStyle w:val="Bibliography"/>
@@ -17134,7 +17318,7 @@
       <w:r>
         <w:t xml:space="preserve"> </w:t>
       </w:r>
-      <w:hyperlink r:id="rId112">
+      <w:hyperlink r:id="rId114">
         <w:r>
           <w:rPr>
             <w:rStyle w:val="Hyperlink"/>
@@ -17146,8 +17330,8 @@
         <w:t xml:space="preserve">. Mountain Research and Development. 30(4): 344-352.</w:t>
       </w:r>
     </w:p>
-    <w:bookmarkEnd w:id="113"/>
-    <w:bookmarkStart w:id="115" w:name="ref-RDevelopmentCoreTeam2023"/>
+    <w:bookmarkEnd w:id="115"/>
+    <w:bookmarkStart w:id="117" w:name="ref-RDevelopmentCoreTeam2023"/>
     <w:p>
       <w:pPr>
         <w:pStyle w:val="Bibliography"/>
@@ -17158,7 +17342,7 @@
       <w:r>
         <w:t xml:space="preserve"> </w:t>
       </w:r>
-      <w:hyperlink r:id="rId114">
+      <w:hyperlink r:id="rId116">
         <w:r>
           <w:rPr>
             <w:rStyle w:val="Hyperlink"/>
@@ -17170,8 +17354,8 @@
         <w:t xml:space="preserve">.</w:t>
       </w:r>
     </w:p>
-    <w:bookmarkEnd w:id="115"/>
-    <w:bookmarkStart w:id="117" w:name="ref-Rahbek2005"/>
+    <w:bookmarkEnd w:id="117"/>
+    <w:bookmarkStart w:id="119" w:name="ref-Rahbek2005"/>
     <w:p>
       <w:pPr>
         <w:pStyle w:val="Bibliography"/>
@@ -17182,7 +17366,7 @@
       <w:r>
         <w:t xml:space="preserve"> </w:t>
       </w:r>
-      <w:hyperlink r:id="rId116">
+      <w:hyperlink r:id="rId118">
         <w:r>
           <w:rPr>
             <w:rStyle w:val="Hyperlink"/>
@@ -17194,8 +17378,8 @@
         <w:t xml:space="preserve">. Ecology Letters. 8(2): 224-239.</w:t>
       </w:r>
     </w:p>
-    <w:bookmarkEnd w:id="117"/>
-    <w:bookmarkStart w:id="119" w:name="ref-Raymaekers2021"/>
+    <w:bookmarkEnd w:id="119"/>
+    <w:bookmarkStart w:id="121" w:name="ref-Raymaekers2021"/>
     <w:p>
       <w:pPr>
         <w:pStyle w:val="Bibliography"/>
@@ -17206,7 +17390,7 @@
       <w:r>
         <w:t xml:space="preserve"> </w:t>
       </w:r>
-      <w:hyperlink r:id="rId118">
+      <w:hyperlink r:id="rId120">
         <w:r>
           <w:rPr>
             <w:rStyle w:val="Hyperlink"/>
@@ -17218,8 +17402,8 @@
         <w:t xml:space="preserve">. Machine Learning.(November 2020).</w:t>
       </w:r>
     </w:p>
-    <w:bookmarkEnd w:id="119"/>
-    <w:bookmarkStart w:id="121" w:name="ref-Sabatini2022"/>
+    <w:bookmarkEnd w:id="121"/>
+    <w:bookmarkStart w:id="123" w:name="ref-Sabatini2022"/>
     <w:p>
       <w:pPr>
         <w:pStyle w:val="Bibliography"/>
@@ -17230,7 +17414,7 @@
       <w:r>
         <w:t xml:space="preserve"> </w:t>
       </w:r>
-      <w:hyperlink r:id="rId120">
+      <w:hyperlink r:id="rId122">
         <w:r>
           <w:rPr>
             <w:rStyle w:val="Hyperlink"/>
@@ -17242,8 +17426,8 @@
         <w:t xml:space="preserve">. Nature Communications. 13(1).</w:t>
       </w:r>
     </w:p>
-    <w:bookmarkEnd w:id="121"/>
-    <w:bookmarkStart w:id="123" w:name="ref-Sabatini2018"/>
+    <w:bookmarkEnd w:id="123"/>
+    <w:bookmarkStart w:id="125" w:name="ref-Sabatini2018"/>
     <w:p>
       <w:pPr>
         <w:pStyle w:val="Bibliography"/>
@@ -17254,7 +17438,7 @@
       <w:r>
         <w:t xml:space="preserve"> </w:t>
       </w:r>
-      <w:hyperlink r:id="rId122">
+      <w:hyperlink r:id="rId124">
         <w:r>
           <w:rPr>
             <w:rStyle w:val="Hyperlink"/>
@@ -17266,8 +17450,8 @@
         <w:t xml:space="preserve">. Ecography. 41(6): 1038-1048.</w:t>
       </w:r>
     </w:p>
-    <w:bookmarkEnd w:id="123"/>
-    <w:bookmarkStart w:id="125" w:name="ref-Schmidt2018"/>
+    <w:bookmarkEnd w:id="125"/>
+    <w:bookmarkStart w:id="127" w:name="ref-Schmidt2018"/>
     <w:p>
       <w:pPr>
         <w:pStyle w:val="Bibliography"/>
@@ -17278,7 +17462,7 @@
       <w:r>
         <w:t xml:space="preserve"> </w:t>
       </w:r>
-      <w:hyperlink r:id="rId124">
+      <w:hyperlink r:id="rId126">
         <w:r>
           <w:rPr>
             <w:rStyle w:val="Hyperlink"/>
@@ -17290,8 +17474,8 @@
         <w:t xml:space="preserve">. Journal of Clinical Epidemiology. 98: 146-151.</w:t>
       </w:r>
     </w:p>
-    <w:bookmarkEnd w:id="125"/>
-    <w:bookmarkStart w:id="127" w:name="ref-Schutzenmeister2012"/>
+    <w:bookmarkEnd w:id="127"/>
+    <w:bookmarkStart w:id="129" w:name="ref-Schutzenmeister2012"/>
     <w:p>
       <w:pPr>
         <w:pStyle w:val="Bibliography"/>
@@ -17302,7 +17486,7 @@
       <w:r>
         <w:t xml:space="preserve"> </w:t>
       </w:r>
-      <w:hyperlink r:id="rId126">
+      <w:hyperlink r:id="rId128">
         <w:r>
           <w:rPr>
             <w:rStyle w:val="Hyperlink"/>
@@ -17314,8 +17498,8 @@
         <w:t xml:space="preserve">. Communications in Statistics: Simulation and Computation. 41(2): 141-154.</w:t>
       </w:r>
     </w:p>
-    <w:bookmarkEnd w:id="127"/>
-    <w:bookmarkStart w:id="129" w:name="ref-Sebald2021"/>
+    <w:bookmarkEnd w:id="129"/>
+    <w:bookmarkStart w:id="131" w:name="ref-Sebald2021"/>
     <w:p>
       <w:pPr>
         <w:pStyle w:val="Bibliography"/>
@@ -17326,7 +17510,7 @@
       <w:r>
         <w:t xml:space="preserve"> </w:t>
       </w:r>
-      <w:hyperlink r:id="rId128">
+      <w:hyperlink r:id="rId130">
         <w:r>
           <w:rPr>
             <w:rStyle w:val="Hyperlink"/>
@@ -17338,8 +17522,8 @@
         <w:t xml:space="preserve">. Journal of Applied Ecology. 58(8): 1749-1763.</w:t>
       </w:r>
     </w:p>
-    <w:bookmarkEnd w:id="129"/>
-    <w:bookmarkStart w:id="131" w:name="ref-Storch2016"/>
+    <w:bookmarkEnd w:id="131"/>
+    <w:bookmarkStart w:id="133" w:name="ref-Storch2016"/>
     <w:p>
       <w:pPr>
         <w:pStyle w:val="Bibliography"/>
@@ -17350,7 +17534,7 @@
       <w:r>
         <w:t xml:space="preserve"> </w:t>
       </w:r>
-      <w:hyperlink r:id="rId130">
+      <w:hyperlink r:id="rId132">
         <w:r>
           <w:rPr>
             <w:rStyle w:val="Hyperlink"/>
@@ -17362,19 +17546,67 @@
         <w:t xml:space="preserve">. Journal of Vegetation Science. 27(5): 880-891.</w:t>
       </w:r>
     </w:p>
-    <w:bookmarkEnd w:id="131"/>
-    <w:bookmarkStart w:id="133" w:name="ref-Tello2015"/>
+    <w:bookmarkEnd w:id="133"/>
+    <w:bookmarkStart w:id="135" w:name="ref-Tameirao2021"/>
     <w:p>
       <w:pPr>
         <w:pStyle w:val="Bibliography"/>
       </w:pPr>
       <w:r>
+        <w:t xml:space="preserve">Tameirão LBS, Caminha-Paiva D, Negreiros D, Veloso MDDM, Berbara RLL, Dias LE, Pierce S &amp; Fernandes GW. 2021.</w:t>
+      </w:r>
+      <w:r>
+        <w:t xml:space="preserve"> </w:t>
+      </w:r>
+      <w:hyperlink r:id="rId134">
+        <w:r>
+          <w:rPr>
+            <w:rStyle w:val="Hyperlink"/>
+          </w:rPr>
+          <w:t xml:space="preserve">Role of environmental filtering and functional traits for species coexistence in a harsh tropical montane ecosystem</w:t>
+        </w:r>
+      </w:hyperlink>
+      <w:r>
+        <w:t xml:space="preserve">. Biological Journal of the Linnean Society. 133(2): 546-560.</w:t>
+      </w:r>
+    </w:p>
+    <w:bookmarkEnd w:id="135"/>
+    <w:bookmarkStart w:id="137" w:name="ref-Tang2012"/>
+    <w:p>
+      <w:pPr>
+        <w:pStyle w:val="Bibliography"/>
+      </w:pPr>
+      <w:r>
+        <w:t xml:space="preserve">Tang Z, Fang J, Chi X, Feng J, Liu Y, Shen Z, Wang X, Wang Z, Wu X, Zheng C &amp; Gaston KJ. 2012.</w:t>
+      </w:r>
+      <w:r>
+        <w:t xml:space="preserve"> </w:t>
+      </w:r>
+      <w:hyperlink r:id="rId136">
+        <w:r>
+          <w:rPr>
+            <w:rStyle w:val="Hyperlink"/>
+          </w:rPr>
+          <w:t xml:space="preserve">Patterns of plant beta-diversity along elevational and latitudinal gradients in mountain forests of China</w:t>
+        </w:r>
+      </w:hyperlink>
+      <w:r>
+        <w:t xml:space="preserve">. Ecography. 35(12): 1083-1091.</w:t>
+      </w:r>
+    </w:p>
+    <w:bookmarkEnd w:id="137"/>
+    <w:bookmarkStart w:id="139" w:name="ref-Tello2015"/>
+    <w:p>
+      <w:pPr>
+        <w:pStyle w:val="Bibliography"/>
+      </w:pPr>
+      <w:r>
         <w:t xml:space="preserve">Tello JS, Myers JA, Macía MJ, Fuentes AF, Cayola L, Arellano G, Loza MI, Torrez V, Cornejo M, Miranda TB &amp; Jørgensen PM. 2015.</w:t>
       </w:r>
       <w:r>
         <w:t xml:space="preserve"> </w:t>
       </w:r>
-      <w:hyperlink r:id="rId132">
+      <w:hyperlink r:id="rId138">
         <w:r>
           <w:rPr>
             <w:rStyle w:val="Hyperlink"/>
@@ -17403,8 +17635,8 @@
         <w:t xml:space="preserve">. PLoS ONE. 10(3): 1-17.</w:t>
       </w:r>
     </w:p>
-    <w:bookmarkEnd w:id="133"/>
-    <w:bookmarkStart w:id="135" w:name="ref-Valencia1992"/>
+    <w:bookmarkEnd w:id="139"/>
+    <w:bookmarkStart w:id="141" w:name="ref-Valencia1992"/>
     <w:p>
       <w:pPr>
         <w:pStyle w:val="Bibliography"/>
@@ -17415,7 +17647,7 @@
       <w:r>
         <w:t xml:space="preserve"> </w:t>
       </w:r>
-      <w:hyperlink r:id="rId134">
+      <w:hyperlink r:id="rId140">
         <w:r>
           <w:rPr>
             <w:rStyle w:val="Hyperlink"/>
@@ -17427,8 +17659,8 @@
         <w:t xml:space="preserve">. Nordic Journal of Botany. 12(2): 239-247.</w:t>
       </w:r>
     </w:p>
-    <w:bookmarkEnd w:id="135"/>
-    <w:bookmarkStart w:id="137" w:name="ref-Wang2009"/>
+    <w:bookmarkEnd w:id="141"/>
+    <w:bookmarkStart w:id="143" w:name="ref-Wang2009"/>
     <w:p>
       <w:pPr>
         <w:pStyle w:val="Bibliography"/>
@@ -17439,7 +17671,7 @@
       <w:r>
         <w:t xml:space="preserve"> </w:t>
       </w:r>
-      <w:hyperlink r:id="rId136">
+      <w:hyperlink r:id="rId142">
         <w:r>
           <w:rPr>
             <w:rStyle w:val="Hyperlink"/>
@@ -17451,8 +17683,8 @@
         <w:t xml:space="preserve">. Proceedings of the National Academy of Sciences of the United States of America. 106(32): 13388-13392.</w:t>
       </w:r>
     </w:p>
-    <w:bookmarkEnd w:id="137"/>
-    <w:bookmarkStart w:id="139" w:name="ref-Weiher2011"/>
+    <w:bookmarkEnd w:id="143"/>
+    <w:bookmarkStart w:id="145" w:name="ref-Weiher2011"/>
     <w:p>
       <w:pPr>
         <w:pStyle w:val="Bibliography"/>
@@ -17463,7 +17695,7 @@
       <w:r>
         <w:t xml:space="preserve"> </w:t>
       </w:r>
-      <w:hyperlink r:id="rId138">
+      <w:hyperlink r:id="rId144">
         <w:r>
           <w:rPr>
             <w:rStyle w:val="Hyperlink"/>
@@ -17475,8 +17707,8 @@
         <w:t xml:space="preserve">. Philosophical Transactions of the Royal Society B: Biological Sciences. 366(1576): 2403-2413.</w:t>
       </w:r>
     </w:p>
-    <w:bookmarkEnd w:id="139"/>
-    <w:bookmarkStart w:id="141" w:name="ref-Wickham2011"/>
+    <w:bookmarkEnd w:id="145"/>
+    <w:bookmarkStart w:id="147" w:name="ref-Wickham2011"/>
     <w:p>
       <w:pPr>
         <w:pStyle w:val="Bibliography"/>
@@ -17487,7 +17719,7 @@
       <w:r>
         <w:t xml:space="preserve"> </w:t>
       </w:r>
-      <w:hyperlink r:id="rId140">
+      <w:hyperlink r:id="rId146">
         <w:r>
           <w:rPr>
             <w:rStyle w:val="Hyperlink"/>
@@ -17499,8 +17731,8 @@
         <w:t xml:space="preserve">. Journal of Statistical Software. 40(1): 1-29.</w:t>
       </w:r>
     </w:p>
-    <w:bookmarkEnd w:id="141"/>
-    <w:bookmarkStart w:id="143" w:name="ref-Wickham2016"/>
+    <w:bookmarkEnd w:id="147"/>
+    <w:bookmarkStart w:id="149" w:name="ref-Wickham2016"/>
     <w:p>
       <w:pPr>
         <w:pStyle w:val="Bibliography"/>
@@ -17511,7 +17743,7 @@
       <w:r>
         <w:t xml:space="preserve"> </w:t>
       </w:r>
-      <w:hyperlink r:id="rId142">
+      <w:hyperlink r:id="rId148">
         <w:r>
           <w:rPr>
             <w:rStyle w:val="Hyperlink"/>
@@ -17523,8 +17755,8 @@
         <w:t xml:space="preserve">. Springer-Verlag New York.</w:t>
       </w:r>
     </w:p>
-    <w:bookmarkEnd w:id="143"/>
-    <w:bookmarkStart w:id="145" w:name="ref-Wickham2023"/>
+    <w:bookmarkEnd w:id="149"/>
+    <w:bookmarkStart w:id="151" w:name="ref-Wickham2023"/>
     <w:p>
       <w:pPr>
         <w:pStyle w:val="Bibliography"/>
@@ -17535,7 +17767,7 @@
       <w:r>
         <w:t xml:space="preserve"> </w:t>
       </w:r>
-      <w:hyperlink r:id="rId144">
+      <w:hyperlink r:id="rId150">
         <w:r>
           <w:rPr>
             <w:rStyle w:val="Hyperlink"/>
@@ -17547,8 +17779,8 @@
         <w:t xml:space="preserve">.</w:t>
       </w:r>
     </w:p>
-    <w:bookmarkEnd w:id="145"/>
-    <w:bookmarkStart w:id="147" w:name="ref-Wickham2023a"/>
+    <w:bookmarkEnd w:id="151"/>
+    <w:bookmarkStart w:id="153" w:name="ref-Wickham2023a"/>
     <w:p>
       <w:pPr>
         <w:pStyle w:val="Bibliography"/>
@@ -17559,7 +17791,7 @@
       <w:r>
         <w:t xml:space="preserve"> </w:t>
       </w:r>
-      <w:hyperlink r:id="rId146">
+      <w:hyperlink r:id="rId152">
         <w:r>
           <w:rPr>
             <w:rStyle w:val="Hyperlink"/>
@@ -17571,8 +17803,8 @@
         <w:t xml:space="preserve">.</w:t>
       </w:r>
     </w:p>
-    <w:bookmarkEnd w:id="147"/>
-    <w:bookmarkStart w:id="149" w:name="ref-Wilke2024"/>
+    <w:bookmarkEnd w:id="153"/>
+    <w:bookmarkStart w:id="155" w:name="ref-Wilke2024"/>
     <w:p>
       <w:pPr>
         <w:pStyle w:val="Bibliography"/>
@@ -17583,7 +17815,7 @@
       <w:r>
         <w:t xml:space="preserve"> </w:t>
       </w:r>
-      <w:hyperlink r:id="rId148">
+      <w:hyperlink r:id="rId154">
         <w:r>
           <w:rPr>
             <w:rStyle w:val="Hyperlink"/>
@@ -17595,8 +17827,8 @@
         <w:t xml:space="preserve">.</w:t>
       </w:r>
     </w:p>
-    <w:bookmarkEnd w:id="149"/>
-    <w:bookmarkStart w:id="150" w:name="ref-Yee2015"/>
+    <w:bookmarkEnd w:id="155"/>
+    <w:bookmarkStart w:id="156" w:name="ref-Yee2015"/>
     <w:p>
       <w:pPr>
         <w:pStyle w:val="Bibliography"/>
@@ -17623,8 +17855,8 @@
         <w:t xml:space="preserve">: Springer.</w:t>
       </w:r>
     </w:p>
-    <w:bookmarkEnd w:id="150"/>
-    <w:bookmarkStart w:id="152" w:name="ref-Zarnetske2019"/>
+    <w:bookmarkEnd w:id="156"/>
+    <w:bookmarkStart w:id="158" w:name="ref-Zarnetske2019"/>
     <w:p>
       <w:pPr>
         <w:pStyle w:val="Bibliography"/>
@@ -17635,7 +17867,7 @@
       <w:r>
         <w:t xml:space="preserve"> </w:t>
       </w:r>
-      <w:hyperlink r:id="rId151">
+      <w:hyperlink r:id="rId157">
         <w:r>
           <w:rPr>
             <w:rStyle w:val="Hyperlink"/>
@@ -17647,8 +17879,8 @@
         <w:t xml:space="preserve">. Global Ecology and Biogeography. 28(5): 548-556.</w:t>
       </w:r>
     </w:p>
-    <w:bookmarkEnd w:id="152"/>
-    <w:bookmarkStart w:id="154" w:name="ref-Zhang2018"/>
+    <w:bookmarkEnd w:id="158"/>
+    <w:bookmarkStart w:id="160" w:name="ref-Zhang2018"/>
     <w:p>
       <w:pPr>
         <w:pStyle w:val="Bibliography"/>
@@ -17659,7 +17891,7 @@
       <w:r>
         <w:t xml:space="preserve"> </w:t>
       </w:r>
-      <w:hyperlink r:id="rId153">
+      <w:hyperlink r:id="rId159">
         <w:r>
           <w:rPr>
             <w:rStyle w:val="Hyperlink"/>
@@ -17671,8 +17903,8 @@
         <w:t xml:space="preserve">. Journal of Ecology. 106(3): 1277-1285.</w:t>
       </w:r>
     </w:p>
-    <w:bookmarkEnd w:id="154"/>
-    <w:bookmarkStart w:id="156" w:name="ref-Zhang2021"/>
+    <w:bookmarkEnd w:id="160"/>
+    <w:bookmarkStart w:id="162" w:name="ref-Zhang2021"/>
     <w:p>
       <w:pPr>
         <w:pStyle w:val="Bibliography"/>
@@ -17683,7 +17915,7 @@
       <w:r>
         <w:t xml:space="preserve"> </w:t>
       </w:r>
-      <w:hyperlink r:id="rId155">
+      <w:hyperlink r:id="rId161">
         <w:r>
           <w:rPr>
             <w:rStyle w:val="Hyperlink"/>
@@ -17695,15 +17927,15 @@
         <w:t xml:space="preserve">. Plants. 10(12).</w:t>
       </w:r>
     </w:p>
-    <w:bookmarkEnd w:id="156"/>
-    <w:bookmarkEnd w:id="157"/>
+    <w:bookmarkEnd w:id="162"/>
+    <w:bookmarkEnd w:id="163"/>
     <w:p>
       <w:r>
         <w:br w:type="page"/>
       </w:r>
     </w:p>
-    <w:bookmarkEnd w:id="158"/>
-    <w:bookmarkStart w:id="159" w:name="anexos"/>
+    <w:bookmarkEnd w:id="164"/>
+    <w:bookmarkStart w:id="165" w:name="anexos"/>
     <w:p>
       <w:pPr>
         <w:pStyle w:val="Heading1"/>
@@ -17723,7 +17955,7 @@
         </w:rPr>
         <w:t xml:space="preserve">Anexo </w:t>
       </w:r>
-      <w:bookmarkStart w:id="d5fa38f3-6c94-4a95-af36-78504d352b31" w:name="multiple_corr_alpha"/>
+      <w:bookmarkStart w:id="d68f3e30-19d4-4a2e-b0bd-bc08138f7e42" w:name="multiple_corr_alpha"/>
       <w:r xmlns:w14="http://schemas.microsoft.com/office/word/2010/wordml">
         <w:rPr>
           <w:rFonts/>
@@ -17745,7 +17977,7 @@
         </w:rPr>
         <w:fldChar w:fldCharType="end" w:dirty="true"/>
       </w:r>
-      <w:bookmarkEnd w:id="d5fa38f3-6c94-4a95-af36-78504d352b31"/>
+      <w:bookmarkEnd w:id="d68f3e30-19d4-4a2e-b0bd-bc08138f7e42"/>
       <w:r>
         <w:rPr>
           <w:rFonts/>
@@ -17781,7 +18013,7 @@
                     </pic:cNvPicPr>
                   </pic:nvPicPr>
                   <pic:blipFill>
-                    <a:blip cstate="print" r:embed="rId158"/>
+                    <a:blip cstate="print" r:embed="rId164"/>
                     <a:stretch>
                       <a:fillRect/>
                     </a:stretch>
@@ -17819,7 +18051,7 @@
         </w:rPr>
         <w:t xml:space="preserve">Anexo </w:t>
       </w:r>
-      <w:bookmarkStart w:id="6664fa4b-5a03-4fb6-a29c-6dc56bd2ef58" w:name="multiple_corr_beta"/>
+      <w:bookmarkStart w:id="c62613e8-f19f-4496-84cf-ff06d93cd16e" w:name="multiple_corr_beta"/>
       <w:r xmlns:w14="http://schemas.microsoft.com/office/word/2010/wordml">
         <w:rPr>
           <w:rFonts/>
@@ -17841,7 +18073,7 @@
         </w:rPr>
         <w:fldChar w:fldCharType="end" w:dirty="true"/>
       </w:r>
-      <w:bookmarkEnd w:id="6664fa4b-5a03-4fb6-a29c-6dc56bd2ef58"/>
+      <w:bookmarkEnd w:id="c62613e8-f19f-4496-84cf-ff06d93cd16e"/>
       <w:r>
         <w:rPr>
           <w:rFonts/>
@@ -17877,7 +18109,7 @@
                     </pic:cNvPicPr>
                   </pic:nvPicPr>
                   <pic:blipFill>
-                    <a:blip cstate="print" r:embed="rId159"/>
+                    <a:blip cstate="print" r:embed="rId165"/>
                     <a:stretch>
                       <a:fillRect/>
                     </a:stretch>
@@ -17917,7 +18149,7 @@
         </w:rPr>
         <w:t xml:space="preserve">Anexo  </w:t>
       </w:r>
-      <w:bookmarkStart w:id="4084d6df-5b85-4329-a3b4-f0d32ba1272d" w:name="ms_anova_alpha_beta_elev"/>
+      <w:bookmarkStart w:id="6fbfb207-2c9b-4430-a3aa-00c0c90cf1c3" w:name="ms_anova_alpha_beta_elev"/>
       <w:r>
         <w:rPr>
           <w:rFonts/>
@@ -17939,7 +18171,7 @@
         </w:rPr>
         <w:fldChar w:fldCharType="end" w:dirty="true"/>
       </w:r>
-      <w:bookmarkEnd w:id="4084d6df-5b85-4329-a3b4-f0d32ba1272d"/>
+      <w:bookmarkEnd w:id="6fbfb207-2c9b-4430-a3aa-00c0c90cf1c3"/>
       <w:r>
         <w:rPr>
           <w:rFonts/>
@@ -19360,7 +19592,7 @@
         </w:rPr>
         <w:t xml:space="preserve">Anexo </w:t>
       </w:r>
-      <w:bookmarkStart w:id="62d68d32-3ff5-47e8-8695-fd89204c7645" w:name="area_alpha_elev_plot"/>
+      <w:bookmarkStart w:id="b975c881-4146-4c33-8264-67ec1447f9e7" w:name="area_alpha_elev_plot"/>
       <w:r xmlns:w14="http://schemas.microsoft.com/office/word/2010/wordml">
         <w:rPr>
           <w:rFonts/>
@@ -19382,7 +19614,7 @@
         </w:rPr>
         <w:fldChar w:fldCharType="end" w:dirty="true"/>
       </w:r>
-      <w:bookmarkEnd w:id="62d68d32-3ff5-47e8-8695-fd89204c7645"/>
+      <w:bookmarkEnd w:id="b975c881-4146-4c33-8264-67ec1447f9e7"/>
       <w:r>
         <w:rPr>
           <w:rFonts/>
@@ -19421,7 +19653,7 @@
                     </pic:cNvPicPr>
                   </pic:nvPicPr>
                   <pic:blipFill>
-                    <a:blip cstate="print" r:embed="rId160"/>
+                    <a:blip cstate="print" r:embed="rId166"/>
                     <a:stretch>
                       <a:fillRect/>
                     </a:stretch>
@@ -19459,7 +19691,7 @@
         </w:rPr>
         <w:t xml:space="preserve">Anexo </w:t>
       </w:r>
-      <w:bookmarkStart w:id="ff722174-30d8-4787-8fa3-4c974468886a" w:name="alpha_bio"/>
+      <w:bookmarkStart w:id="80097e83-55e1-4caf-aa61-06234c1d0354" w:name="alpha_bio"/>
       <w:r xmlns:w14="http://schemas.microsoft.com/office/word/2010/wordml">
         <w:rPr>
           <w:rFonts/>
@@ -19481,7 +19713,7 @@
         </w:rPr>
         <w:fldChar w:fldCharType="end" w:dirty="true"/>
       </w:r>
-      <w:bookmarkEnd w:id="ff722174-30d8-4787-8fa3-4c974468886a"/>
+      <w:bookmarkEnd w:id="80097e83-55e1-4caf-aa61-06234c1d0354"/>
       <w:r>
         <w:rPr>
           <w:rFonts/>
@@ -19520,7 +19752,7 @@
                     </pic:cNvPicPr>
                   </pic:nvPicPr>
                   <pic:blipFill>
-                    <a:blip cstate="print" r:embed="rId161"/>
+                    <a:blip cstate="print" r:embed="rId167"/>
                     <a:stretch>
                       <a:fillRect/>
                     </a:stretch>
@@ -19558,7 +19790,7 @@
         </w:rPr>
         <w:t xml:space="preserve">Anexo </w:t>
       </w:r>
-      <w:bookmarkStart w:id="9c3e55a9-45b6-484c-99cc-a56cf8776dee" w:name="beta_bio"/>
+      <w:bookmarkStart w:id="01b139b2-0cbe-4121-b892-b2f237b6ab6d" w:name="beta_bio"/>
       <w:r xmlns:w14="http://schemas.microsoft.com/office/word/2010/wordml">
         <w:rPr>
           <w:rFonts/>
@@ -19580,7 +19812,7 @@
         </w:rPr>
         <w:fldChar w:fldCharType="end" w:dirty="true"/>
       </w:r>
-      <w:bookmarkEnd w:id="9c3e55a9-45b6-484c-99cc-a56cf8776dee"/>
+      <w:bookmarkEnd w:id="01b139b2-0cbe-4121-b892-b2f237b6ab6d"/>
       <w:r>
         <w:rPr>
           <w:rFonts/>
@@ -19619,7 +19851,7 @@
                     </pic:cNvPicPr>
                   </pic:nvPicPr>
                   <pic:blipFill>
-                    <a:blip cstate="print" r:embed="rId162"/>
+                    <a:blip cstate="print" r:embed="rId168"/>
                     <a:stretch>
                       <a:fillRect/>
                     </a:stretch>
@@ -19659,7 +19891,7 @@
         </w:rPr>
         <w:t xml:space="preserve">Anexo  </w:t>
       </w:r>
-      <w:bookmarkStart w:id="968a9009-e9af-4163-b09b-4191eb904790" w:name="ms_models_per_scale_alpha"/>
+      <w:bookmarkStart w:id="b2dbbf88-0ee6-4a25-8736-0575129c669e" w:name="ms_models_per_scale_alpha"/>
       <w:r>
         <w:rPr>
           <w:rFonts/>
@@ -19681,7 +19913,7 @@
         </w:rPr>
         <w:fldChar w:fldCharType="end" w:dirty="true"/>
       </w:r>
-      <w:bookmarkEnd w:id="968a9009-e9af-4163-b09b-4191eb904790"/>
+      <w:bookmarkEnd w:id="b2dbbf88-0ee6-4a25-8736-0575129c669e"/>
       <w:r>
         <w:rPr>
           <w:rFonts/>
@@ -23162,7 +23394,7 @@
         </w:rPr>
         <w:t xml:space="preserve">Anexo  </w:t>
       </w:r>
-      <w:bookmarkStart w:id="783080e1-39bc-4138-abcc-251442c5e2a4" w:name="ms_models_per_scale_beta"/>
+      <w:bookmarkStart w:id="57bd428f-b81f-47d8-8def-5f4a43ca4bbf" w:name="ms_models_per_scale_beta"/>
       <w:r>
         <w:rPr>
           <w:rFonts/>
@@ -23184,7 +23416,7 @@
         </w:rPr>
         <w:fldChar w:fldCharType="end" w:dirty="true"/>
       </w:r>
-      <w:bookmarkEnd w:id="783080e1-39bc-4138-abcc-251442c5e2a4"/>
+      <w:bookmarkEnd w:id="57bd428f-b81f-47d8-8def-5f4a43ca4bbf"/>
       <w:r>
         <w:rPr>
           <w:rFonts/>
@@ -26663,7 +26895,7 @@
         </w:rPr>
         <w:t xml:space="preserve">Anexo </w:t>
       </w:r>
-      <w:bookmarkStart w:id="64087348-20e7-4f12-8b40-197bb9a4de0f" w:name="supues_diff_alpha_elev"/>
+      <w:bookmarkStart w:id="c7a6fa5d-71f4-42ed-8385-33a5f3b5ccb7" w:name="supues_diff_alpha_elev"/>
       <w:r xmlns:w14="http://schemas.microsoft.com/office/word/2010/wordml">
         <w:rPr>
           <w:rFonts/>
@@ -26685,7 +26917,7 @@
         </w:rPr>
         <w:fldChar w:fldCharType="end" w:dirty="true"/>
       </w:r>
-      <w:bookmarkEnd w:id="64087348-20e7-4f12-8b40-197bb9a4de0f"/>
+      <w:bookmarkEnd w:id="c7a6fa5d-71f4-42ed-8385-33a5f3b5ccb7"/>
       <w:r>
         <w:rPr>
           <w:rFonts/>
@@ -26716,582 +26948,6 @@
                 <pic:pic>
                   <pic:nvPicPr>
                     <pic:cNvPr id="16" name=""/>
-                    <pic:cNvPicPr>
-                      <a:picLocks noChangeAspect="1" noChangeArrowheads="1"/>
-                    </pic:cNvPicPr>
-                  </pic:nvPicPr>
-                  <pic:blipFill>
-                    <a:blip cstate="print" r:embed="rId163"/>
-                    <a:stretch>
-                      <a:fillRect/>
-                    </a:stretch>
-                  </pic:blipFill>
-                  <pic:spPr bwMode="auto">
-                    <a:xfrm>
-                      <a:off x="0" y="0"/>
-                      <a:ext cx="88900" cy="101600"/>
-                    </a:xfrm>
-                    <a:prstGeom prst="rect">
-                      <a:avLst/>
-                    </a:prstGeom>
-                    <a:noFill/>
-                  </pic:spPr>
-                </pic:pic>
-              </a:graphicData>
-            </a:graphic>
-          </wp:inline>
-        </w:drawing>
-      </w:r>
-    </w:p>
-    <w:p>
-      <w:r>
-        <w:br w:type="page"/>
-      </w:r>
-    </w:p>
-    <w:p>
-      <w:pPr>
-        <w:pStyle w:val="ImageCaption"/>
-      </w:pPr>
-      <w:r>
-        <w:rPr>
-          <w:rFonts/>
-          <w:b w:val="true"/>
-        </w:rPr>
-        <w:t xml:space="preserve">Anexo </w:t>
-      </w:r>
-      <w:bookmarkStart w:id="fd1325a5-2250-4f4b-9782-d95383e43b7b" w:name="supues_diff_beta_elev"/>
-      <w:r xmlns:w14="http://schemas.microsoft.com/office/word/2010/wordml">
-        <w:rPr>
-          <w:rFonts/>
-          <w:b w:val="true"/>
-        </w:rPr>
-        <w:fldChar w:fldCharType="begin" w:dirty="true"/>
-      </w:r>
-      <w:r xmlns:w14="http://schemas.microsoft.com/office/word/2010/wordml">
-        <w:rPr>
-          <w:rFonts/>
-          <w:b w:val="true"/>
-        </w:rPr>
-        <w:instrText xml:space="preserve" w:dirty="true">SEQ supp-fig \* Arabic</w:instrText>
-      </w:r>
-      <w:r xmlns:w14="http://schemas.microsoft.com/office/word/2010/wordml">
-        <w:rPr>
-          <w:rFonts/>
-          <w:b w:val="true"/>
-        </w:rPr>
-        <w:fldChar w:fldCharType="end" w:dirty="true"/>
-      </w:r>
-      <w:bookmarkEnd w:id="fd1325a5-2250-4f4b-9782-d95383e43b7b"/>
-      <w:r>
-        <w:rPr>
-          <w:rFonts/>
-          <w:b w:val="true"/>
-        </w:rPr>
-        <w:t xml:space="preserve">. </w:t>
-      </w:r>
-      <w:r>
-        <w:t xml:space="preserve">Gráficos diagnósticos del modelo ANOVA para la diversidad beta en función del rango altitudinal.</w:t>
-      </w:r>
-    </w:p>
-    <w:p>
-      <w:pPr>
-        <w:jc w:val="center"/>
-        <w:pStyle w:val="Figure"/>
-      </w:pPr>
-      <w:r>
-        <w:rPr/>
-        <w:drawing>
-          <wp:inline distT="0" distB="0" distL="0" distR="0">
-            <wp:extent cx="6400800" cy="7315200"/>
-            <wp:docPr id="17" name="" descr=""/>
-            <wp:cNvGraphicFramePr>
-              <a:graphicFrameLocks noChangeAspect="1"/>
-            </wp:cNvGraphicFramePr>
-            <a:graphic>
-              <a:graphicData uri="http://schemas.openxmlformats.org/drawingml/2006/picture">
-                <pic:pic>
-                  <pic:nvPicPr>
-                    <pic:cNvPr id="18" name=""/>
-                    <pic:cNvPicPr>
-                      <a:picLocks noChangeAspect="1" noChangeArrowheads="1"/>
-                    </pic:cNvPicPr>
-                  </pic:nvPicPr>
-                  <pic:blipFill>
-                    <a:blip cstate="print" r:embed="rId164"/>
-                    <a:stretch>
-                      <a:fillRect/>
-                    </a:stretch>
-                  </pic:blipFill>
-                  <pic:spPr bwMode="auto">
-                    <a:xfrm>
-                      <a:off x="0" y="0"/>
-                      <a:ext cx="88900" cy="101600"/>
-                    </a:xfrm>
-                    <a:prstGeom prst="rect">
-                      <a:avLst/>
-                    </a:prstGeom>
-                    <a:noFill/>
-                  </pic:spPr>
-                </pic:pic>
-              </a:graphicData>
-            </a:graphic>
-          </wp:inline>
-        </w:drawing>
-      </w:r>
-    </w:p>
-    <w:p>
-      <w:r>
-        <w:br w:type="page"/>
-      </w:r>
-    </w:p>
-    <w:p>
-      <w:pPr>
-        <w:pStyle w:val="ImageCaption"/>
-      </w:pPr>
-      <w:r>
-        <w:rPr>
-          <w:rFonts/>
-          <w:b w:val="true"/>
-        </w:rPr>
-        <w:t xml:space="preserve">Anexo </w:t>
-      </w:r>
-      <w:bookmarkStart w:id="21aa31ba-cc2c-4ffa-b616-0d7e54079850" w:name="supues_alpha_vs_elev_grain"/>
-      <w:r xmlns:w14="http://schemas.microsoft.com/office/word/2010/wordml">
-        <w:rPr>
-          <w:rFonts/>
-          <w:b w:val="true"/>
-        </w:rPr>
-        <w:fldChar w:fldCharType="begin" w:dirty="true"/>
-      </w:r>
-      <w:r xmlns:w14="http://schemas.microsoft.com/office/word/2010/wordml">
-        <w:rPr>
-          <w:rFonts/>
-          <w:b w:val="true"/>
-        </w:rPr>
-        <w:instrText xml:space="preserve" w:dirty="true">SEQ supp-fig \* Arabic</w:instrText>
-      </w:r>
-      <w:r xmlns:w14="http://schemas.microsoft.com/office/word/2010/wordml">
-        <w:rPr>
-          <w:rFonts/>
-          <w:b w:val="true"/>
-        </w:rPr>
-        <w:fldChar w:fldCharType="end" w:dirty="true"/>
-      </w:r>
-      <w:bookmarkEnd w:id="21aa31ba-cc2c-4ffa-b616-0d7e54079850"/>
-      <w:r>
-        <w:rPr>
-          <w:rFonts/>
-          <w:b w:val="true"/>
-        </w:rPr>
-        <w:t xml:space="preserve">. </w:t>
-      </w:r>
-      <w:r>
-        <w:t xml:space="preserve">Gráficos diagnósticos del modelo de regresión lineal para la diversidad alfa en función de la escala de análisis y el rango altitudinal.</w:t>
-      </w:r>
-    </w:p>
-    <w:p>
-      <w:pPr>
-        <w:jc w:val="center"/>
-        <w:pStyle w:val="Figure"/>
-      </w:pPr>
-      <w:r>
-        <w:rPr/>
-        <w:drawing>
-          <wp:inline distT="0" distB="0" distL="0" distR="0">
-            <wp:extent cx="6400800" cy="7315200"/>
-            <wp:docPr id="19" name="" descr=""/>
-            <wp:cNvGraphicFramePr>
-              <a:graphicFrameLocks noChangeAspect="1"/>
-            </wp:cNvGraphicFramePr>
-            <a:graphic>
-              <a:graphicData uri="http://schemas.openxmlformats.org/drawingml/2006/picture">
-                <pic:pic>
-                  <pic:nvPicPr>
-                    <pic:cNvPr id="20" name=""/>
-                    <pic:cNvPicPr>
-                      <a:picLocks noChangeAspect="1" noChangeArrowheads="1"/>
-                    </pic:cNvPicPr>
-                  </pic:nvPicPr>
-                  <pic:blipFill>
-                    <a:blip cstate="print" r:embed="rId165"/>
-                    <a:stretch>
-                      <a:fillRect/>
-                    </a:stretch>
-                  </pic:blipFill>
-                  <pic:spPr bwMode="auto">
-                    <a:xfrm>
-                      <a:off x="0" y="0"/>
-                      <a:ext cx="88900" cy="101600"/>
-                    </a:xfrm>
-                    <a:prstGeom prst="rect">
-                      <a:avLst/>
-                    </a:prstGeom>
-                    <a:noFill/>
-                  </pic:spPr>
-                </pic:pic>
-              </a:graphicData>
-            </a:graphic>
-          </wp:inline>
-        </w:drawing>
-      </w:r>
-    </w:p>
-    <w:p>
-      <w:r>
-        <w:br w:type="page"/>
-      </w:r>
-    </w:p>
-    <w:p>
-      <w:pPr>
-        <w:pStyle w:val="ImageCaption"/>
-      </w:pPr>
-      <w:r>
-        <w:rPr>
-          <w:rFonts/>
-          <w:b w:val="true"/>
-        </w:rPr>
-        <w:t xml:space="preserve">Anexo </w:t>
-      </w:r>
-      <w:bookmarkStart w:id="24f160ca-3dfc-4e66-82b9-dd9b66f70e1a" w:name="supues_beta_vs_elev_grain"/>
-      <w:r xmlns:w14="http://schemas.microsoft.com/office/word/2010/wordml">
-        <w:rPr>
-          <w:rFonts/>
-          <w:b w:val="true"/>
-        </w:rPr>
-        <w:fldChar w:fldCharType="begin" w:dirty="true"/>
-      </w:r>
-      <w:r xmlns:w14="http://schemas.microsoft.com/office/word/2010/wordml">
-        <w:rPr>
-          <w:rFonts/>
-          <w:b w:val="true"/>
-        </w:rPr>
-        <w:instrText xml:space="preserve" w:dirty="true">SEQ supp-fig \* Arabic</w:instrText>
-      </w:r>
-      <w:r xmlns:w14="http://schemas.microsoft.com/office/word/2010/wordml">
-        <w:rPr>
-          <w:rFonts/>
-          <w:b w:val="true"/>
-        </w:rPr>
-        <w:fldChar w:fldCharType="end" w:dirty="true"/>
-      </w:r>
-      <w:bookmarkEnd w:id="24f160ca-3dfc-4e66-82b9-dd9b66f70e1a"/>
-      <w:r>
-        <w:rPr>
-          <w:rFonts/>
-          <w:b w:val="true"/>
-        </w:rPr>
-        <w:t xml:space="preserve">. </w:t>
-      </w:r>
-      <w:r>
-        <w:t xml:space="preserve">Gráficos diagnósticos del modelo de regresión lineal para la diversidad beta en función de la escala de análisis y el rango altitudinal.</w:t>
-      </w:r>
-    </w:p>
-    <w:p>
-      <w:pPr>
-        <w:jc w:val="center"/>
-        <w:pStyle w:val="Figure"/>
-      </w:pPr>
-      <w:r>
-        <w:rPr/>
-        <w:drawing>
-          <wp:inline distT="0" distB="0" distL="0" distR="0">
-            <wp:extent cx="6400800" cy="7315200"/>
-            <wp:docPr id="21" name="" descr=""/>
-            <wp:cNvGraphicFramePr>
-              <a:graphicFrameLocks noChangeAspect="1"/>
-            </wp:cNvGraphicFramePr>
-            <a:graphic>
-              <a:graphicData uri="http://schemas.openxmlformats.org/drawingml/2006/picture">
-                <pic:pic>
-                  <pic:nvPicPr>
-                    <pic:cNvPr id="22" name=""/>
-                    <pic:cNvPicPr>
-                      <a:picLocks noChangeAspect="1" noChangeArrowheads="1"/>
-                    </pic:cNvPicPr>
-                  </pic:nvPicPr>
-                  <pic:blipFill>
-                    <a:blip cstate="print" r:embed="rId166"/>
-                    <a:stretch>
-                      <a:fillRect/>
-                    </a:stretch>
-                  </pic:blipFill>
-                  <pic:spPr bwMode="auto">
-                    <a:xfrm>
-                      <a:off x="0" y="0"/>
-                      <a:ext cx="88900" cy="101600"/>
-                    </a:xfrm>
-                    <a:prstGeom prst="rect">
-                      <a:avLst/>
-                    </a:prstGeom>
-                    <a:noFill/>
-                  </pic:spPr>
-                </pic:pic>
-              </a:graphicData>
-            </a:graphic>
-          </wp:inline>
-        </w:drawing>
-      </w:r>
-    </w:p>
-    <w:p>
-      <w:r>
-        <w:br w:type="page"/>
-      </w:r>
-    </w:p>
-    <w:p>
-      <w:pPr>
-        <w:pStyle w:val="ImageCaption"/>
-      </w:pPr>
-      <w:r>
-        <w:rPr>
-          <w:rFonts/>
-          <w:b w:val="true"/>
-        </w:rPr>
-        <w:t xml:space="preserve">Anexo </w:t>
-      </w:r>
-      <w:bookmarkStart w:id="6854b7f8-dc39-40b1-9764-066db97da161" w:name="supues_mod_alpha_bio"/>
-      <w:r xmlns:w14="http://schemas.microsoft.com/office/word/2010/wordml">
-        <w:rPr>
-          <w:rFonts/>
-          <w:b w:val="true"/>
-        </w:rPr>
-        <w:fldChar w:fldCharType="begin" w:dirty="true"/>
-      </w:r>
-      <w:r xmlns:w14="http://schemas.microsoft.com/office/word/2010/wordml">
-        <w:rPr>
-          <w:rFonts/>
-          <w:b w:val="true"/>
-        </w:rPr>
-        <w:instrText xml:space="preserve" w:dirty="true">SEQ supp-fig \* Arabic</w:instrText>
-      </w:r>
-      <w:r xmlns:w14="http://schemas.microsoft.com/office/word/2010/wordml">
-        <w:rPr>
-          <w:rFonts/>
-          <w:b w:val="true"/>
-        </w:rPr>
-        <w:fldChar w:fldCharType="end" w:dirty="true"/>
-      </w:r>
-      <w:bookmarkEnd w:id="6854b7f8-dc39-40b1-9764-066db97da161"/>
-      <w:r>
-        <w:rPr>
-          <w:rFonts/>
-          <w:b w:val="true"/>
-        </w:rPr>
-        <w:t xml:space="preserve">. </w:t>
-      </w:r>
-      <w:r>
-        <w:t xml:space="preserve">Gráficos diagnósticos del modelo de regresión lineal para la diversidad alfa en función de la escala de análisis, la temperatura, y la precipitación, controlando el efecto de la altitud.</w:t>
-      </w:r>
-    </w:p>
-    <w:p>
-      <w:pPr>
-        <w:jc w:val="center"/>
-        <w:pStyle w:val="Figure"/>
-      </w:pPr>
-      <w:r>
-        <w:rPr/>
-        <w:drawing>
-          <wp:inline distT="0" distB="0" distL="0" distR="0">
-            <wp:extent cx="6400800" cy="7315200"/>
-            <wp:docPr id="23" name="" descr=""/>
-            <wp:cNvGraphicFramePr>
-              <a:graphicFrameLocks noChangeAspect="1"/>
-            </wp:cNvGraphicFramePr>
-            <a:graphic>
-              <a:graphicData uri="http://schemas.openxmlformats.org/drawingml/2006/picture">
-                <pic:pic>
-                  <pic:nvPicPr>
-                    <pic:cNvPr id="24" name=""/>
-                    <pic:cNvPicPr>
-                      <a:picLocks noChangeAspect="1" noChangeArrowheads="1"/>
-                    </pic:cNvPicPr>
-                  </pic:nvPicPr>
-                  <pic:blipFill>
-                    <a:blip cstate="print" r:embed="rId167"/>
-                    <a:stretch>
-                      <a:fillRect/>
-                    </a:stretch>
-                  </pic:blipFill>
-                  <pic:spPr bwMode="auto">
-                    <a:xfrm>
-                      <a:off x="0" y="0"/>
-                      <a:ext cx="88900" cy="101600"/>
-                    </a:xfrm>
-                    <a:prstGeom prst="rect">
-                      <a:avLst/>
-                    </a:prstGeom>
-                    <a:noFill/>
-                  </pic:spPr>
-                </pic:pic>
-              </a:graphicData>
-            </a:graphic>
-          </wp:inline>
-        </w:drawing>
-      </w:r>
-    </w:p>
-    <w:p>
-      <w:r>
-        <w:br w:type="page"/>
-      </w:r>
-    </w:p>
-    <w:p>
-      <w:pPr>
-        <w:pStyle w:val="ImageCaption"/>
-      </w:pPr>
-      <w:r>
-        <w:rPr>
-          <w:rFonts/>
-          <w:b w:val="true"/>
-        </w:rPr>
-        <w:t xml:space="preserve">Anexo </w:t>
-      </w:r>
-      <w:bookmarkStart w:id="6a8e3c94-0ea8-446d-9e1c-3f2ef57b76a5" w:name="supues_mod_beta_bio"/>
-      <w:r xmlns:w14="http://schemas.microsoft.com/office/word/2010/wordml">
-        <w:rPr>
-          <w:rFonts/>
-          <w:b w:val="true"/>
-        </w:rPr>
-        <w:fldChar w:fldCharType="begin" w:dirty="true"/>
-      </w:r>
-      <w:r xmlns:w14="http://schemas.microsoft.com/office/word/2010/wordml">
-        <w:rPr>
-          <w:rFonts/>
-          <w:b w:val="true"/>
-        </w:rPr>
-        <w:instrText xml:space="preserve" w:dirty="true">SEQ supp-fig \* Arabic</w:instrText>
-      </w:r>
-      <w:r xmlns:w14="http://schemas.microsoft.com/office/word/2010/wordml">
-        <w:rPr>
-          <w:rFonts/>
-          <w:b w:val="true"/>
-        </w:rPr>
-        <w:fldChar w:fldCharType="end" w:dirty="true"/>
-      </w:r>
-      <w:bookmarkEnd w:id="6a8e3c94-0ea8-446d-9e1c-3f2ef57b76a5"/>
-      <w:r>
-        <w:rPr>
-          <w:rFonts/>
-          <w:b w:val="true"/>
-        </w:rPr>
-        <w:t xml:space="preserve">. </w:t>
-      </w:r>
-      <w:r>
-        <w:t xml:space="preserve">Gráficos diagnósticos del modelo de regresión lineal para la diversidad beta en función de la escala de análisis, la temperatura, y la precipitación, controlando el efecto de la altitud.</w:t>
-      </w:r>
-    </w:p>
-    <w:p>
-      <w:pPr>
-        <w:jc w:val="center"/>
-        <w:pStyle w:val="Figure"/>
-      </w:pPr>
-      <w:r>
-        <w:rPr/>
-        <w:drawing>
-          <wp:inline distT="0" distB="0" distL="0" distR="0">
-            <wp:extent cx="6400800" cy="7315200"/>
-            <wp:docPr id="25" name="" descr=""/>
-            <wp:cNvGraphicFramePr>
-              <a:graphicFrameLocks noChangeAspect="1"/>
-            </wp:cNvGraphicFramePr>
-            <a:graphic>
-              <a:graphicData uri="http://schemas.openxmlformats.org/drawingml/2006/picture">
-                <pic:pic>
-                  <pic:nvPicPr>
-                    <pic:cNvPr id="26" name=""/>
-                    <pic:cNvPicPr>
-                      <a:picLocks noChangeAspect="1" noChangeArrowheads="1"/>
-                    </pic:cNvPicPr>
-                  </pic:nvPicPr>
-                  <pic:blipFill>
-                    <a:blip cstate="print" r:embed="rId168"/>
-                    <a:stretch>
-                      <a:fillRect/>
-                    </a:stretch>
-                  </pic:blipFill>
-                  <pic:spPr bwMode="auto">
-                    <a:xfrm>
-                      <a:off x="0" y="0"/>
-                      <a:ext cx="88900" cy="101600"/>
-                    </a:xfrm>
-                    <a:prstGeom prst="rect">
-                      <a:avLst/>
-                    </a:prstGeom>
-                    <a:noFill/>
-                  </pic:spPr>
-                </pic:pic>
-              </a:graphicData>
-            </a:graphic>
-          </wp:inline>
-        </w:drawing>
-      </w:r>
-    </w:p>
-    <w:p>
-      <w:r>
-        <w:br w:type="page"/>
-      </w:r>
-    </w:p>
-    <w:p>
-      <w:pPr>
-        <w:pStyle w:val="ImageCaption"/>
-      </w:pPr>
-      <w:r>
-        <w:rPr>
-          <w:rFonts/>
-          <w:b w:val="true"/>
-        </w:rPr>
-        <w:t xml:space="preserve">Anexo </w:t>
-      </w:r>
-      <w:bookmarkStart w:id="981b19a8-a561-4304-b5ff-a63a40ea2717" w:name="supues_mod_bio_withoutelev_alfa"/>
-      <w:r xmlns:w14="http://schemas.microsoft.com/office/word/2010/wordml">
-        <w:rPr>
-          <w:rFonts/>
-          <w:b w:val="true"/>
-        </w:rPr>
-        <w:fldChar w:fldCharType="begin" w:dirty="true"/>
-      </w:r>
-      <w:r xmlns:w14="http://schemas.microsoft.com/office/word/2010/wordml">
-        <w:rPr>
-          <w:rFonts/>
-          <w:b w:val="true"/>
-        </w:rPr>
-        <w:instrText xml:space="preserve" w:dirty="true">SEQ supp-fig \* Arabic</w:instrText>
-      </w:r>
-      <w:r xmlns:w14="http://schemas.microsoft.com/office/word/2010/wordml">
-        <w:rPr>
-          <w:rFonts/>
-          <w:b w:val="true"/>
-        </w:rPr>
-        <w:fldChar w:fldCharType="end" w:dirty="true"/>
-      </w:r>
-      <w:bookmarkEnd w:id="981b19a8-a561-4304-b5ff-a63a40ea2717"/>
-      <w:r>
-        <w:rPr>
-          <w:rFonts/>
-          <w:b w:val="true"/>
-        </w:rPr>
-        <w:t xml:space="preserve">. </w:t>
-      </w:r>
-      <w:r>
-        <w:t xml:space="preserve">Gráficos diagnósticos del modelo de regresión lineal para la diversidad alfa en función de la escala de análisis, la temperatura, y la precipitación.</w:t>
-      </w:r>
-    </w:p>
-    <w:p>
-      <w:pPr>
-        <w:jc w:val="center"/>
-        <w:pStyle w:val="Figure"/>
-      </w:pPr>
-      <w:r>
-        <w:rPr/>
-        <w:drawing>
-          <wp:inline distT="0" distB="0" distL="0" distR="0">
-            <wp:extent cx="6400800" cy="7315200"/>
-            <wp:docPr id="27" name="" descr=""/>
-            <wp:cNvGraphicFramePr>
-              <a:graphicFrameLocks noChangeAspect="1"/>
-            </wp:cNvGraphicFramePr>
-            <a:graphic>
-              <a:graphicData uri="http://schemas.openxmlformats.org/drawingml/2006/picture">
-                <pic:pic>
-                  <pic:nvPicPr>
-                    <pic:cNvPr id="28" name=""/>
                     <pic:cNvPicPr>
                       <a:picLocks noChangeAspect="1" noChangeArrowheads="1"/>
                     </pic:cNvPicPr>
@@ -27335,7 +26991,7 @@
         </w:rPr>
         <w:t xml:space="preserve">Anexo </w:t>
       </w:r>
-      <w:bookmarkStart w:id="971faf5d-b318-4da3-b53a-35b8b159430b" w:name="supues_mod_bio_withoutelev_beta"/>
+      <w:bookmarkStart w:id="e3a7ee98-d4fb-4705-91fb-e15779d143fb" w:name="supues_diff_beta_elev"/>
       <w:r xmlns:w14="http://schemas.microsoft.com/office/word/2010/wordml">
         <w:rPr>
           <w:rFonts/>
@@ -27357,7 +27013,7 @@
         </w:rPr>
         <w:fldChar w:fldCharType="end" w:dirty="true"/>
       </w:r>
-      <w:bookmarkEnd w:id="971faf5d-b318-4da3-b53a-35b8b159430b"/>
+      <w:bookmarkEnd w:id="e3a7ee98-d4fb-4705-91fb-e15779d143fb"/>
       <w:r>
         <w:rPr>
           <w:rFonts/>
@@ -27366,7 +27022,7 @@
         <w:t xml:space="preserve">. </w:t>
       </w:r>
       <w:r>
-        <w:t xml:space="preserve">Gráficos diagnósticos del modelo de regresión lineal para la diversidad beta en función de la escala de análisis, la temperatura, y la precipitación.</w:t>
+        <w:t xml:space="preserve">Gráficos diagnósticos del modelo ANOVA para la diversidad beta en función del rango altitudinal.</w:t>
       </w:r>
     </w:p>
     <w:p>
@@ -27379,7 +27035,7 @@
         <w:drawing>
           <wp:inline distT="0" distB="0" distL="0" distR="0">
             <wp:extent cx="6400800" cy="7315200"/>
-            <wp:docPr id="29" name="" descr=""/>
+            <wp:docPr id="17" name="" descr=""/>
             <wp:cNvGraphicFramePr>
               <a:graphicFrameLocks noChangeAspect="1"/>
             </wp:cNvGraphicFramePr>
@@ -27387,7 +27043,7 @@
               <a:graphicData uri="http://schemas.openxmlformats.org/drawingml/2006/picture">
                 <pic:pic>
                   <pic:nvPicPr>
-                    <pic:cNvPr id="30" name=""/>
+                    <pic:cNvPr id="18" name=""/>
                     <pic:cNvPicPr>
                       <a:picLocks noChangeAspect="1" noChangeArrowheads="1"/>
                     </pic:cNvPicPr>
@@ -27415,7 +27071,583 @@
         </w:drawing>
       </w:r>
     </w:p>
-    <w:bookmarkEnd w:id="159"/>
+    <w:p>
+      <w:r>
+        <w:br w:type="page"/>
+      </w:r>
+    </w:p>
+    <w:p>
+      <w:pPr>
+        <w:pStyle w:val="ImageCaption"/>
+      </w:pPr>
+      <w:r>
+        <w:rPr>
+          <w:rFonts/>
+          <w:b w:val="true"/>
+        </w:rPr>
+        <w:t xml:space="preserve">Anexo </w:t>
+      </w:r>
+      <w:bookmarkStart w:id="32eb1648-117c-4376-81c8-75d1f22ae426" w:name="supues_alpha_vs_elev_grain"/>
+      <w:r xmlns:w14="http://schemas.microsoft.com/office/word/2010/wordml">
+        <w:rPr>
+          <w:rFonts/>
+          <w:b w:val="true"/>
+        </w:rPr>
+        <w:fldChar w:fldCharType="begin" w:dirty="true"/>
+      </w:r>
+      <w:r xmlns:w14="http://schemas.microsoft.com/office/word/2010/wordml">
+        <w:rPr>
+          <w:rFonts/>
+          <w:b w:val="true"/>
+        </w:rPr>
+        <w:instrText xml:space="preserve" w:dirty="true">SEQ supp-fig \* Arabic</w:instrText>
+      </w:r>
+      <w:r xmlns:w14="http://schemas.microsoft.com/office/word/2010/wordml">
+        <w:rPr>
+          <w:rFonts/>
+          <w:b w:val="true"/>
+        </w:rPr>
+        <w:fldChar w:fldCharType="end" w:dirty="true"/>
+      </w:r>
+      <w:bookmarkEnd w:id="32eb1648-117c-4376-81c8-75d1f22ae426"/>
+      <w:r>
+        <w:rPr>
+          <w:rFonts/>
+          <w:b w:val="true"/>
+        </w:rPr>
+        <w:t xml:space="preserve">. </w:t>
+      </w:r>
+      <w:r>
+        <w:t xml:space="preserve">Gráficos diagnósticos del modelo de regresión lineal para la diversidad alfa en función de la escala de análisis y el rango altitudinal.</w:t>
+      </w:r>
+    </w:p>
+    <w:p>
+      <w:pPr>
+        <w:jc w:val="center"/>
+        <w:pStyle w:val="Figure"/>
+      </w:pPr>
+      <w:r>
+        <w:rPr/>
+        <w:drawing>
+          <wp:inline distT="0" distB="0" distL="0" distR="0">
+            <wp:extent cx="6400800" cy="7315200"/>
+            <wp:docPr id="19" name="" descr=""/>
+            <wp:cNvGraphicFramePr>
+              <a:graphicFrameLocks noChangeAspect="1"/>
+            </wp:cNvGraphicFramePr>
+            <a:graphic>
+              <a:graphicData uri="http://schemas.openxmlformats.org/drawingml/2006/picture">
+                <pic:pic>
+                  <pic:nvPicPr>
+                    <pic:cNvPr id="20" name=""/>
+                    <pic:cNvPicPr>
+                      <a:picLocks noChangeAspect="1" noChangeArrowheads="1"/>
+                    </pic:cNvPicPr>
+                  </pic:nvPicPr>
+                  <pic:blipFill>
+                    <a:blip cstate="print" r:embed="rId171"/>
+                    <a:stretch>
+                      <a:fillRect/>
+                    </a:stretch>
+                  </pic:blipFill>
+                  <pic:spPr bwMode="auto">
+                    <a:xfrm>
+                      <a:off x="0" y="0"/>
+                      <a:ext cx="88900" cy="101600"/>
+                    </a:xfrm>
+                    <a:prstGeom prst="rect">
+                      <a:avLst/>
+                    </a:prstGeom>
+                    <a:noFill/>
+                  </pic:spPr>
+                </pic:pic>
+              </a:graphicData>
+            </a:graphic>
+          </wp:inline>
+        </w:drawing>
+      </w:r>
+    </w:p>
+    <w:p>
+      <w:r>
+        <w:br w:type="page"/>
+      </w:r>
+    </w:p>
+    <w:p>
+      <w:pPr>
+        <w:pStyle w:val="ImageCaption"/>
+      </w:pPr>
+      <w:r>
+        <w:rPr>
+          <w:rFonts/>
+          <w:b w:val="true"/>
+        </w:rPr>
+        <w:t xml:space="preserve">Anexo </w:t>
+      </w:r>
+      <w:bookmarkStart w:id="9d8cdf7b-e759-4cf9-a8cf-07ca37e55007" w:name="supues_beta_vs_elev_grain"/>
+      <w:r xmlns:w14="http://schemas.microsoft.com/office/word/2010/wordml">
+        <w:rPr>
+          <w:rFonts/>
+          <w:b w:val="true"/>
+        </w:rPr>
+        <w:fldChar w:fldCharType="begin" w:dirty="true"/>
+      </w:r>
+      <w:r xmlns:w14="http://schemas.microsoft.com/office/word/2010/wordml">
+        <w:rPr>
+          <w:rFonts/>
+          <w:b w:val="true"/>
+        </w:rPr>
+        <w:instrText xml:space="preserve" w:dirty="true">SEQ supp-fig \* Arabic</w:instrText>
+      </w:r>
+      <w:r xmlns:w14="http://schemas.microsoft.com/office/word/2010/wordml">
+        <w:rPr>
+          <w:rFonts/>
+          <w:b w:val="true"/>
+        </w:rPr>
+        <w:fldChar w:fldCharType="end" w:dirty="true"/>
+      </w:r>
+      <w:bookmarkEnd w:id="9d8cdf7b-e759-4cf9-a8cf-07ca37e55007"/>
+      <w:r>
+        <w:rPr>
+          <w:rFonts/>
+          <w:b w:val="true"/>
+        </w:rPr>
+        <w:t xml:space="preserve">. </w:t>
+      </w:r>
+      <w:r>
+        <w:t xml:space="preserve">Gráficos diagnósticos del modelo de regresión lineal para la diversidad beta en función de la escala de análisis y el rango altitudinal.</w:t>
+      </w:r>
+    </w:p>
+    <w:p>
+      <w:pPr>
+        <w:jc w:val="center"/>
+        <w:pStyle w:val="Figure"/>
+      </w:pPr>
+      <w:r>
+        <w:rPr/>
+        <w:drawing>
+          <wp:inline distT="0" distB="0" distL="0" distR="0">
+            <wp:extent cx="6400800" cy="7315200"/>
+            <wp:docPr id="21" name="" descr=""/>
+            <wp:cNvGraphicFramePr>
+              <a:graphicFrameLocks noChangeAspect="1"/>
+            </wp:cNvGraphicFramePr>
+            <a:graphic>
+              <a:graphicData uri="http://schemas.openxmlformats.org/drawingml/2006/picture">
+                <pic:pic>
+                  <pic:nvPicPr>
+                    <pic:cNvPr id="22" name=""/>
+                    <pic:cNvPicPr>
+                      <a:picLocks noChangeAspect="1" noChangeArrowheads="1"/>
+                    </pic:cNvPicPr>
+                  </pic:nvPicPr>
+                  <pic:blipFill>
+                    <a:blip cstate="print" r:embed="rId172"/>
+                    <a:stretch>
+                      <a:fillRect/>
+                    </a:stretch>
+                  </pic:blipFill>
+                  <pic:spPr bwMode="auto">
+                    <a:xfrm>
+                      <a:off x="0" y="0"/>
+                      <a:ext cx="88900" cy="101600"/>
+                    </a:xfrm>
+                    <a:prstGeom prst="rect">
+                      <a:avLst/>
+                    </a:prstGeom>
+                    <a:noFill/>
+                  </pic:spPr>
+                </pic:pic>
+              </a:graphicData>
+            </a:graphic>
+          </wp:inline>
+        </w:drawing>
+      </w:r>
+    </w:p>
+    <w:p>
+      <w:r>
+        <w:br w:type="page"/>
+      </w:r>
+    </w:p>
+    <w:p>
+      <w:pPr>
+        <w:pStyle w:val="ImageCaption"/>
+      </w:pPr>
+      <w:r>
+        <w:rPr>
+          <w:rFonts/>
+          <w:b w:val="true"/>
+        </w:rPr>
+        <w:t xml:space="preserve">Anexo </w:t>
+      </w:r>
+      <w:bookmarkStart w:id="4e06bbd9-5caa-40be-832c-be791d3889c3" w:name="supues_mod_alpha_bio"/>
+      <w:r xmlns:w14="http://schemas.microsoft.com/office/word/2010/wordml">
+        <w:rPr>
+          <w:rFonts/>
+          <w:b w:val="true"/>
+        </w:rPr>
+        <w:fldChar w:fldCharType="begin" w:dirty="true"/>
+      </w:r>
+      <w:r xmlns:w14="http://schemas.microsoft.com/office/word/2010/wordml">
+        <w:rPr>
+          <w:rFonts/>
+          <w:b w:val="true"/>
+        </w:rPr>
+        <w:instrText xml:space="preserve" w:dirty="true">SEQ supp-fig \* Arabic</w:instrText>
+      </w:r>
+      <w:r xmlns:w14="http://schemas.microsoft.com/office/word/2010/wordml">
+        <w:rPr>
+          <w:rFonts/>
+          <w:b w:val="true"/>
+        </w:rPr>
+        <w:fldChar w:fldCharType="end" w:dirty="true"/>
+      </w:r>
+      <w:bookmarkEnd w:id="4e06bbd9-5caa-40be-832c-be791d3889c3"/>
+      <w:r>
+        <w:rPr>
+          <w:rFonts/>
+          <w:b w:val="true"/>
+        </w:rPr>
+        <w:t xml:space="preserve">. </w:t>
+      </w:r>
+      <w:r>
+        <w:t xml:space="preserve">Gráficos diagnósticos del modelo de regresión lineal para la diversidad alfa en función de la escala de análisis, la temperatura, y la precipitación, controlando el efecto de la altitud.</w:t>
+      </w:r>
+    </w:p>
+    <w:p>
+      <w:pPr>
+        <w:jc w:val="center"/>
+        <w:pStyle w:val="Figure"/>
+      </w:pPr>
+      <w:r>
+        <w:rPr/>
+        <w:drawing>
+          <wp:inline distT="0" distB="0" distL="0" distR="0">
+            <wp:extent cx="6400800" cy="7315200"/>
+            <wp:docPr id="23" name="" descr=""/>
+            <wp:cNvGraphicFramePr>
+              <a:graphicFrameLocks noChangeAspect="1"/>
+            </wp:cNvGraphicFramePr>
+            <a:graphic>
+              <a:graphicData uri="http://schemas.openxmlformats.org/drawingml/2006/picture">
+                <pic:pic>
+                  <pic:nvPicPr>
+                    <pic:cNvPr id="24" name=""/>
+                    <pic:cNvPicPr>
+                      <a:picLocks noChangeAspect="1" noChangeArrowheads="1"/>
+                    </pic:cNvPicPr>
+                  </pic:nvPicPr>
+                  <pic:blipFill>
+                    <a:blip cstate="print" r:embed="rId173"/>
+                    <a:stretch>
+                      <a:fillRect/>
+                    </a:stretch>
+                  </pic:blipFill>
+                  <pic:spPr bwMode="auto">
+                    <a:xfrm>
+                      <a:off x="0" y="0"/>
+                      <a:ext cx="88900" cy="101600"/>
+                    </a:xfrm>
+                    <a:prstGeom prst="rect">
+                      <a:avLst/>
+                    </a:prstGeom>
+                    <a:noFill/>
+                  </pic:spPr>
+                </pic:pic>
+              </a:graphicData>
+            </a:graphic>
+          </wp:inline>
+        </w:drawing>
+      </w:r>
+    </w:p>
+    <w:p>
+      <w:r>
+        <w:br w:type="page"/>
+      </w:r>
+    </w:p>
+    <w:p>
+      <w:pPr>
+        <w:pStyle w:val="ImageCaption"/>
+      </w:pPr>
+      <w:r>
+        <w:rPr>
+          <w:rFonts/>
+          <w:b w:val="true"/>
+        </w:rPr>
+        <w:t xml:space="preserve">Anexo </w:t>
+      </w:r>
+      <w:bookmarkStart w:id="51bf2e8d-f17f-4e91-989d-73169c35eab4" w:name="supues_mod_beta_bio"/>
+      <w:r xmlns:w14="http://schemas.microsoft.com/office/word/2010/wordml">
+        <w:rPr>
+          <w:rFonts/>
+          <w:b w:val="true"/>
+        </w:rPr>
+        <w:fldChar w:fldCharType="begin" w:dirty="true"/>
+      </w:r>
+      <w:r xmlns:w14="http://schemas.microsoft.com/office/word/2010/wordml">
+        <w:rPr>
+          <w:rFonts/>
+          <w:b w:val="true"/>
+        </w:rPr>
+        <w:instrText xml:space="preserve" w:dirty="true">SEQ supp-fig \* Arabic</w:instrText>
+      </w:r>
+      <w:r xmlns:w14="http://schemas.microsoft.com/office/word/2010/wordml">
+        <w:rPr>
+          <w:rFonts/>
+          <w:b w:val="true"/>
+        </w:rPr>
+        <w:fldChar w:fldCharType="end" w:dirty="true"/>
+      </w:r>
+      <w:bookmarkEnd w:id="51bf2e8d-f17f-4e91-989d-73169c35eab4"/>
+      <w:r>
+        <w:rPr>
+          <w:rFonts/>
+          <w:b w:val="true"/>
+        </w:rPr>
+        <w:t xml:space="preserve">. </w:t>
+      </w:r>
+      <w:r>
+        <w:t xml:space="preserve">Gráficos diagnósticos del modelo de regresión lineal para la diversidad beta en función de la escala de análisis, la temperatura, y la precipitación, controlando el efecto de la altitud.</w:t>
+      </w:r>
+    </w:p>
+    <w:p>
+      <w:pPr>
+        <w:jc w:val="center"/>
+        <w:pStyle w:val="Figure"/>
+      </w:pPr>
+      <w:r>
+        <w:rPr/>
+        <w:drawing>
+          <wp:inline distT="0" distB="0" distL="0" distR="0">
+            <wp:extent cx="6400800" cy="7315200"/>
+            <wp:docPr id="25" name="" descr=""/>
+            <wp:cNvGraphicFramePr>
+              <a:graphicFrameLocks noChangeAspect="1"/>
+            </wp:cNvGraphicFramePr>
+            <a:graphic>
+              <a:graphicData uri="http://schemas.openxmlformats.org/drawingml/2006/picture">
+                <pic:pic>
+                  <pic:nvPicPr>
+                    <pic:cNvPr id="26" name=""/>
+                    <pic:cNvPicPr>
+                      <a:picLocks noChangeAspect="1" noChangeArrowheads="1"/>
+                    </pic:cNvPicPr>
+                  </pic:nvPicPr>
+                  <pic:blipFill>
+                    <a:blip cstate="print" r:embed="rId174"/>
+                    <a:stretch>
+                      <a:fillRect/>
+                    </a:stretch>
+                  </pic:blipFill>
+                  <pic:spPr bwMode="auto">
+                    <a:xfrm>
+                      <a:off x="0" y="0"/>
+                      <a:ext cx="88900" cy="101600"/>
+                    </a:xfrm>
+                    <a:prstGeom prst="rect">
+                      <a:avLst/>
+                    </a:prstGeom>
+                    <a:noFill/>
+                  </pic:spPr>
+                </pic:pic>
+              </a:graphicData>
+            </a:graphic>
+          </wp:inline>
+        </w:drawing>
+      </w:r>
+    </w:p>
+    <w:p>
+      <w:r>
+        <w:br w:type="page"/>
+      </w:r>
+    </w:p>
+    <w:p>
+      <w:pPr>
+        <w:pStyle w:val="ImageCaption"/>
+      </w:pPr>
+      <w:r>
+        <w:rPr>
+          <w:rFonts/>
+          <w:b w:val="true"/>
+        </w:rPr>
+        <w:t xml:space="preserve">Anexo </w:t>
+      </w:r>
+      <w:bookmarkStart w:id="b092f989-b1e8-4fc2-bb0b-808882fcf411" w:name="supues_mod_bio_withoutelev_alfa"/>
+      <w:r xmlns:w14="http://schemas.microsoft.com/office/word/2010/wordml">
+        <w:rPr>
+          <w:rFonts/>
+          <w:b w:val="true"/>
+        </w:rPr>
+        <w:fldChar w:fldCharType="begin" w:dirty="true"/>
+      </w:r>
+      <w:r xmlns:w14="http://schemas.microsoft.com/office/word/2010/wordml">
+        <w:rPr>
+          <w:rFonts/>
+          <w:b w:val="true"/>
+        </w:rPr>
+        <w:instrText xml:space="preserve" w:dirty="true">SEQ supp-fig \* Arabic</w:instrText>
+      </w:r>
+      <w:r xmlns:w14="http://schemas.microsoft.com/office/word/2010/wordml">
+        <w:rPr>
+          <w:rFonts/>
+          <w:b w:val="true"/>
+        </w:rPr>
+        <w:fldChar w:fldCharType="end" w:dirty="true"/>
+      </w:r>
+      <w:bookmarkEnd w:id="b092f989-b1e8-4fc2-bb0b-808882fcf411"/>
+      <w:r>
+        <w:rPr>
+          <w:rFonts/>
+          <w:b w:val="true"/>
+        </w:rPr>
+        <w:t xml:space="preserve">. </w:t>
+      </w:r>
+      <w:r>
+        <w:t xml:space="preserve">Gráficos diagnósticos del modelo de regresión lineal para la diversidad alfa en función de la escala de análisis, la temperatura, y la precipitación.</w:t>
+      </w:r>
+    </w:p>
+    <w:p>
+      <w:pPr>
+        <w:jc w:val="center"/>
+        <w:pStyle w:val="Figure"/>
+      </w:pPr>
+      <w:r>
+        <w:rPr/>
+        <w:drawing>
+          <wp:inline distT="0" distB="0" distL="0" distR="0">
+            <wp:extent cx="6400800" cy="7315200"/>
+            <wp:docPr id="27" name="" descr=""/>
+            <wp:cNvGraphicFramePr>
+              <a:graphicFrameLocks noChangeAspect="1"/>
+            </wp:cNvGraphicFramePr>
+            <a:graphic>
+              <a:graphicData uri="http://schemas.openxmlformats.org/drawingml/2006/picture">
+                <pic:pic>
+                  <pic:nvPicPr>
+                    <pic:cNvPr id="28" name=""/>
+                    <pic:cNvPicPr>
+                      <a:picLocks noChangeAspect="1" noChangeArrowheads="1"/>
+                    </pic:cNvPicPr>
+                  </pic:nvPicPr>
+                  <pic:blipFill>
+                    <a:blip cstate="print" r:embed="rId175"/>
+                    <a:stretch>
+                      <a:fillRect/>
+                    </a:stretch>
+                  </pic:blipFill>
+                  <pic:spPr bwMode="auto">
+                    <a:xfrm>
+                      <a:off x="0" y="0"/>
+                      <a:ext cx="88900" cy="101600"/>
+                    </a:xfrm>
+                    <a:prstGeom prst="rect">
+                      <a:avLst/>
+                    </a:prstGeom>
+                    <a:noFill/>
+                  </pic:spPr>
+                </pic:pic>
+              </a:graphicData>
+            </a:graphic>
+          </wp:inline>
+        </w:drawing>
+      </w:r>
+    </w:p>
+    <w:p>
+      <w:r>
+        <w:br w:type="page"/>
+      </w:r>
+    </w:p>
+    <w:p>
+      <w:pPr>
+        <w:pStyle w:val="ImageCaption"/>
+      </w:pPr>
+      <w:r>
+        <w:rPr>
+          <w:rFonts/>
+          <w:b w:val="true"/>
+        </w:rPr>
+        <w:t xml:space="preserve">Anexo </w:t>
+      </w:r>
+      <w:bookmarkStart w:id="20b68b65-4077-4b44-84cd-655fe82ab519" w:name="supues_mod_bio_withoutelev_beta"/>
+      <w:r xmlns:w14="http://schemas.microsoft.com/office/word/2010/wordml">
+        <w:rPr>
+          <w:rFonts/>
+          <w:b w:val="true"/>
+        </w:rPr>
+        <w:fldChar w:fldCharType="begin" w:dirty="true"/>
+      </w:r>
+      <w:r xmlns:w14="http://schemas.microsoft.com/office/word/2010/wordml">
+        <w:rPr>
+          <w:rFonts/>
+          <w:b w:val="true"/>
+        </w:rPr>
+        <w:instrText xml:space="preserve" w:dirty="true">SEQ supp-fig \* Arabic</w:instrText>
+      </w:r>
+      <w:r xmlns:w14="http://schemas.microsoft.com/office/word/2010/wordml">
+        <w:rPr>
+          <w:rFonts/>
+          <w:b w:val="true"/>
+        </w:rPr>
+        <w:fldChar w:fldCharType="end" w:dirty="true"/>
+      </w:r>
+      <w:bookmarkEnd w:id="20b68b65-4077-4b44-84cd-655fe82ab519"/>
+      <w:r>
+        <w:rPr>
+          <w:rFonts/>
+          <w:b w:val="true"/>
+        </w:rPr>
+        <w:t xml:space="preserve">. </w:t>
+      </w:r>
+      <w:r>
+        <w:t xml:space="preserve">Gráficos diagnósticos del modelo de regresión lineal para la diversidad beta en función de la escala de análisis, la temperatura, y la precipitación.</w:t>
+      </w:r>
+    </w:p>
+    <w:p>
+      <w:pPr>
+        <w:jc w:val="center"/>
+        <w:pStyle w:val="Figure"/>
+      </w:pPr>
+      <w:r>
+        <w:rPr/>
+        <w:drawing>
+          <wp:inline distT="0" distB="0" distL="0" distR="0">
+            <wp:extent cx="6400800" cy="7315200"/>
+            <wp:docPr id="29" name="" descr=""/>
+            <wp:cNvGraphicFramePr>
+              <a:graphicFrameLocks noChangeAspect="1"/>
+            </wp:cNvGraphicFramePr>
+            <a:graphic>
+              <a:graphicData uri="http://schemas.openxmlformats.org/drawingml/2006/picture">
+                <pic:pic>
+                  <pic:nvPicPr>
+                    <pic:cNvPr id="30" name=""/>
+                    <pic:cNvPicPr>
+                      <a:picLocks noChangeAspect="1" noChangeArrowheads="1"/>
+                    </pic:cNvPicPr>
+                  </pic:nvPicPr>
+                  <pic:blipFill>
+                    <a:blip cstate="print" r:embed="rId176"/>
+                    <a:stretch>
+                      <a:fillRect/>
+                    </a:stretch>
+                  </pic:blipFill>
+                  <pic:spPr bwMode="auto">
+                    <a:xfrm>
+                      <a:off x="0" y="0"/>
+                      <a:ext cx="88900" cy="101600"/>
+                    </a:xfrm>
+                    <a:prstGeom prst="rect">
+                      <a:avLst/>
+                    </a:prstGeom>
+                    <a:noFill/>
+                  </pic:spPr>
+                </pic:pic>
+              </a:graphicData>
+            </a:graphic>
+          </wp:inline>
+        </w:drawing>
+      </w:r>
+    </w:p>
+    <w:bookmarkEnd w:id="165"/>
     <w:sectPr>
       <w:footerReference r:id="rId10" w:type="even"/>
       <w:footerReference r:id="rId9" w:type="default"/>

</xml_diff>

<commit_message>
Tercera revision adoptando cambios propuestos por tutor.
</commit_message>
<xml_diff>
--- a/final_report/informe_final.docx
+++ b/final_report/informe_final.docx
@@ -1441,7 +1441,7 @@
         </w:rPr>
         <w:t xml:space="preserve">Figura  </w:t>
       </w:r>
-      <w:bookmarkStart w:id="f1c04bab-e85d-424f-bb54-59642713c4d8" w:name="mapa"/>
+      <w:bookmarkStart w:id="8d93871f-2576-4ec5-89bb-11e4fa0c0544" w:name="mapa"/>
       <w:r xmlns:w14="http://schemas.microsoft.com/office/word/2010/wordml">
         <w:rPr>
           <w:rFonts/>
@@ -1463,7 +1463,7 @@
         </w:rPr>
         <w:fldChar w:fldCharType="end" w:dirty="true"/>
       </w:r>
-      <w:bookmarkEnd w:id="f1c04bab-e85d-424f-bb54-59642713c4d8"/>
+      <w:bookmarkEnd w:id="8d93871f-2576-4ec5-89bb-11e4fa0c0544"/>
       <w:r>
         <w:rPr>
           <w:rFonts/>
@@ -2450,7 +2450,7 @@
         </w:rPr>
         <w:t xml:space="preserve">Figura  </w:t>
       </w:r>
-      <w:bookmarkStart w:id="95b4f0f6-a883-4da5-9615-a6428df49b6f" w:name="alfa_biovar_elev_plot_03"/>
+      <w:bookmarkStart w:id="40bade9c-afdd-4e76-84d3-96961924cb9f" w:name="alfa_biovar_elev_plot_03"/>
       <w:r xmlns:w14="http://schemas.microsoft.com/office/word/2010/wordml">
         <w:rPr>
           <w:rFonts/>
@@ -2472,7 +2472,7 @@
         </w:rPr>
         <w:fldChar w:fldCharType="end" w:dirty="true"/>
       </w:r>
-      <w:bookmarkEnd w:id="95b4f0f6-a883-4da5-9615-a6428df49b6f"/>
+      <w:bookmarkEnd w:id="40bade9c-afdd-4e76-84d3-96961924cb9f"/>
       <w:r>
         <w:rPr>
           <w:rFonts/>
@@ -2580,7 +2580,7 @@
         </w:rPr>
         <w:t xml:space="preserve">Tabla  </w:t>
       </w:r>
-      <w:bookmarkStart w:id="10e1baa7-2755-4f64-995e-6c8020876fb0" w:name="ms_alpha_beta_elev_grain"/>
+      <w:bookmarkStart w:id="2c044e8d-03d6-42b8-a827-797c3c488101" w:name="ms_alpha_beta_elev_grain"/>
       <w:r>
         <w:rPr>
           <w:rFonts/>
@@ -2602,7 +2602,7 @@
         </w:rPr>
         <w:fldChar w:fldCharType="end" w:dirty="true"/>
       </w:r>
-      <w:bookmarkEnd w:id="10e1baa7-2755-4f64-995e-6c8020876fb0"/>
+      <w:bookmarkEnd w:id="2c044e8d-03d6-42b8-a827-797c3c488101"/>
       <w:r>
         <w:rPr>
           <w:rFonts/>
@@ -4516,7 +4516,7 @@
         </w:rPr>
         <w:t xml:space="preserve">Tabla  </w:t>
       </w:r>
-      <w:bookmarkStart w:id="7072ecdd-4b89-4cbb-8a18-3910a1ce2836" w:name="ms_alpha_beta_bio"/>
+      <w:bookmarkStart w:id="cbb7eab4-75f3-4e1f-b404-472c1853da4b" w:name="ms_alpha_beta_bio"/>
       <w:r>
         <w:rPr>
           <w:rFonts/>
@@ -4538,7 +4538,7 @@
         </w:rPr>
         <w:fldChar w:fldCharType="end" w:dirty="true"/>
       </w:r>
-      <w:bookmarkEnd w:id="7072ecdd-4b89-4cbb-8a18-3910a1ce2836"/>
+      <w:bookmarkEnd w:id="cbb7eab4-75f3-4e1f-b404-472c1853da4b"/>
       <w:r>
         <w:rPr>
           <w:rFonts/>
@@ -8074,7 +8074,7 @@
         </w:rPr>
         <w:t xml:space="preserve">Tabla  </w:t>
       </w:r>
-      <w:bookmarkStart w:id="88786b01-c0d0-434a-9d81-a4a7645c9f7b" w:name="ms_models_per_elev_alpha"/>
+      <w:bookmarkStart w:id="114ffb89-ccc1-4565-9ed9-b58344635406" w:name="ms_models_per_elev_alpha"/>
       <w:r>
         <w:rPr>
           <w:rFonts/>
@@ -8096,7 +8096,7 @@
         </w:rPr>
         <w:fldChar w:fldCharType="end" w:dirty="true"/>
       </w:r>
-      <w:bookmarkEnd w:id="88786b01-c0d0-434a-9d81-a4a7645c9f7b"/>
+      <w:bookmarkEnd w:id="114ffb89-ccc1-4565-9ed9-b58344635406"/>
       <w:r>
         <w:rPr>
           <w:rFonts/>
@@ -11302,7 +11302,7 @@
         </w:rPr>
         <w:t xml:space="preserve">Tabla  </w:t>
       </w:r>
-      <w:bookmarkStart w:id="320ae03e-e00d-4900-9634-1e97a9f4b565" w:name="ms_models_per_elev_beta"/>
+      <w:bookmarkStart w:id="d36771c6-61ce-4936-a4ac-3dc138c3d868" w:name="ms_models_per_elev_beta"/>
       <w:r>
         <w:rPr>
           <w:rFonts/>
@@ -11324,7 +11324,7 @@
         </w:rPr>
         <w:fldChar w:fldCharType="end" w:dirty="true"/>
       </w:r>
-      <w:bookmarkEnd w:id="320ae03e-e00d-4900-9634-1e97a9f4b565"/>
+      <w:bookmarkEnd w:id="d36771c6-61ce-4936-a4ac-3dc138c3d868"/>
       <w:r>
         <w:rPr>
           <w:rFonts/>
@@ -14518,13 +14518,13 @@
         <w:pStyle w:val="FirstParagraph"/>
       </w:pPr>
       <w:r>
-        <w:t xml:space="preserve">La diversidad alfa de las plantas de sotobosque tuvo una asociación positiva con la altitud, observándose en bosques montanos altos la máxima diversidad de este estrato. Estos patrones de diversidad alfa, son contrarios a resultados a patrones reportados en platns leñosas</w:t>
-      </w:r>
-      <w:r>
-        <w:t xml:space="preserve"> </w:t>
-      </w:r>
-      <w:r>
-        <w:t xml:space="preserve">(Girardin</w:t>
+        <w:t xml:space="preserve">La diversidad alfa de las plantas de sotobosque tuvo una asociación positiva con la altitud, observándose en bosques montanos altos la máxima diversidad de este estrato. Estos patrones de diversidad alfa, son contrarios a resultados a patrones reportados en plantas leñosas</w:t>
+      </w:r>
+      <w:r>
+        <w:t xml:space="preserve"> </w:t>
+      </w:r>
+      <w:r>
+        <w:t xml:space="preserve">(Bhatta</w:t>
       </w:r>
       <w:r>
         <w:t xml:space="preserve"> </w:t>
@@ -14540,7 +14540,16 @@
         <w:t xml:space="preserve"> </w:t>
       </w:r>
       <w:r>
-        <w:t xml:space="preserve">2014; Bhatta</w:t>
+        <w:t xml:space="preserve">2018)</w:t>
+      </w:r>
+      <w:r>
+        <w:t xml:space="preserve">, en donde se ha observado repetidamente el patrón en forma de joroba, alcanzando su pico de diversidad en bosques montanos bajos (~1600 msnm)</w:t>
+      </w:r>
+      <w:r>
+        <w:t xml:space="preserve"> </w:t>
+      </w:r>
+      <w:r>
+        <w:t xml:space="preserve">(Girardin</w:t>
       </w:r>
       <w:r>
         <w:t xml:space="preserve"> </w:t>
@@ -14556,16 +14565,16 @@
         <w:t xml:space="preserve"> </w:t>
       </w:r>
       <w:r>
-        <w:t xml:space="preserve">2018)</w:t>
-      </w:r>
-      <w:r>
-        <w:t xml:space="preserve">. En plantas leñosas se ha observado repetidamente el patrón en forma de joroba al analizar la diversidad alfa en un gradiente altitudinal, alcanzando su pico de diversidad en bosques montanos bajos (~1600 msnm)</w:t>
-      </w:r>
-      <w:r>
-        <w:t xml:space="preserve"> </w:t>
-      </w:r>
-      <w:r>
-        <w:t xml:space="preserve">(Girardin</w:t>
+        <w:t xml:space="preserve">2014)</w:t>
+      </w:r>
+      <w:r>
+        <w:t xml:space="preserve">. En plantas herbáceas, el patrón de descenso de la diversidad alfa suele ser lineal hasta los 2500 mnsm, no obstante, vuelve a aumentar a partir de los 2800 msnm</w:t>
+      </w:r>
+      <w:r>
+        <w:t xml:space="preserve"> </w:t>
+      </w:r>
+      <w:r>
+        <w:t xml:space="preserve">(Peters</w:t>
       </w:r>
       <w:r>
         <w:t xml:space="preserve"> </w:t>
@@ -14581,10 +14590,10 @@
         <w:t xml:space="preserve"> </w:t>
       </w:r>
       <w:r>
-        <w:t xml:space="preserve">2014)</w:t>
-      </w:r>
-      <w:r>
-        <w:t xml:space="preserve">. En plantas herbáceas, el patrón de descenso de la diversidad alfa suele ser lineal hasta los 2500 mnsm, no obstante, vuelve a aumentar a partir de los 2800 msnm</w:t>
+        <w:t xml:space="preserve">2010)</w:t>
+      </w:r>
+      <w:r>
+        <w:t xml:space="preserve">. Al disminuir la riqueza de especies arbóreas en bosques montanos y montanos altos, la diversidad del sotobosque es asumida casi en su totalidad por taxones herbáceos y arbustivos, mientras que en bosques de menor altitud la diversidad es aportada mayoritariamente por elementos leñosos</w:t>
       </w:r>
       <w:r>
         <w:t xml:space="preserve"> </w:t>
@@ -14609,51 +14618,13 @@
         <w:t xml:space="preserve">2010)</w:t>
       </w:r>
       <w:r>
-        <w:t xml:space="preserve">. Las diferencias observadas con otros estudios, pueden subyacer por el enfoque metodológico usado en el presente trabajo. En este estudio, la diversidad alfa fue estimada reportando todas las plantas herbáceas y leñosas de sotobosque con una altura máxima de 10 m.</w:t>
-      </w:r>
-    </w:p>
-    <w:p>
-      <w:pPr>
-        <w:pStyle w:val="BodyText"/>
-      </w:pPr>
-      <w:r>
-        <w:t xml:space="preserve">Esta aproximación metodológica explicaría el patrón lineal de incremento de la diversidad alfa del sotobosque irrespectivamente de la escala, ya que al disminuir la riqueza de especies arbóreas en bosques montanos y montanos altos, la diversidad del sotobosque es asumida casi en su totalidad por taxones herbáceos y arbustivos, mientras que en bosques de menor altitud la diversidad es aportada mayoritariamente por elementos leñosos. Además, debido al alto grado de pendiente de los bosques montanos ecuatorianos, la mayoría de especies arbóreas suelen adaptar su forma de vida a hábitos achaparrados y arbustivos para tener una mayor resistencia a los derrumbes frecuentes</w:t>
-      </w:r>
-      <w:r>
-        <w:t xml:space="preserve"> </w:t>
-      </w:r>
-      <w:r>
-        <w:t xml:space="preserve">(Valencia &amp; Jorgensen 1992)</w:t>
-      </w:r>
-      <w:r>
-        <w:t xml:space="preserve">. En las parcelas de elevaciones a más de 2500 msnm, la pendiente fue en promedio de 55°, con una frecuencia de derrumbes relativamente alta. Esto pudo influir en la detección de más especies de sotobosque, al ser mayor la probabilidad de detección de taxones leñosos y herbáceos en zonas de alta pendiente ya que varias especies pioneras colonizan los microhábitats desocupados. Adicionalmente, el intervalo de escalas finas utilizado (25-250 m</w:t>
-      </w:r>
-      <w:r>
-        <w:rPr>
-          <w:vertAlign w:val="superscript"/>
-        </w:rPr>
-        <w:t xml:space="preserve">2</w:t>
-      </w:r>
-      <w:r>
-        <w:t xml:space="preserve">), pudo ser más sensible para detectar patrones diferentes a los que comúnmente se reportan para escalas mayores de 1000 m</w:t>
-      </w:r>
-      <w:r>
-        <w:rPr>
-          <w:vertAlign w:val="superscript"/>
-        </w:rPr>
-        <w:t xml:space="preserve">2</w:t>
-      </w:r>
-      <w:r>
-        <w:t xml:space="preserve"> </w:t>
-      </w:r>
-      <w:r>
-        <w:t xml:space="preserve">y en otros grupos</w:t>
-      </w:r>
-      <w:r>
-        <w:t xml:space="preserve"> </w:t>
-      </w:r>
-      <w:r>
-        <w:t xml:space="preserve">(Dembicz</w:t>
+        <w:t xml:space="preserve">. En este sentido, la caída en la riqueza total de sotobosque en ecosistemas de altura se amortiguaría por el aumentó en la riqueza de plantas herbáceas, cuya riqueza puede exceder la de parcelas ubicadas en altitudes bajas a escalas finas</w:t>
+      </w:r>
+      <w:r>
+        <w:t xml:space="preserve"> </w:t>
+      </w:r>
+      <w:r>
+        <w:t xml:space="preserve">(Lomolino 2001; Peters</w:t>
       </w:r>
       <w:r>
         <w:t xml:space="preserve"> </w:t>
@@ -14669,18 +14640,10 @@
         <w:t xml:space="preserve"> </w:t>
       </w:r>
       <w:r>
-        <w:t xml:space="preserve">2021)</w:t>
-      </w:r>
-      <w:r>
-        <w:t xml:space="preserve">.</w:t>
-      </w:r>
-    </w:p>
-    <w:p>
-      <w:pPr>
-        <w:pStyle w:val="BodyText"/>
-      </w:pPr>
-      <w:r>
-        <w:t xml:space="preserve">Por su parte, los patrones de diversidad beta fueron menos conspicuos, con una tendencia ascendente al aumentar la altitud, constituyendo el páramo la formación con mayor diversidad beta. Esto es contrario a los patrones reportados en plantas leñosas, en escalas entre los 1000 y 10,000 m</w:t>
+        <w:t xml:space="preserve">2010)</w:t>
+      </w:r>
+      <w:r>
+        <w:t xml:space="preserve">. En este estudio, el incremento de la diversidad alfa en función de la altitud respondería al enfoque metodológico usado (parcelas 25 m</w:t>
       </w:r>
       <w:r>
         <w:rPr>
@@ -14689,10 +14652,13 @@
         <w:t xml:space="preserve">2</w:t>
       </w:r>
       <w:r>
-        <w:t xml:space="preserve"> </w:t>
-      </w:r>
-      <w:r>
-        <w:t xml:space="preserve">(Barton</w:t>
+        <w:t xml:space="preserve">), al ser una representación indirecta de los patrones de densidad de especies, siendo mayor a altitudes altas</w:t>
+      </w:r>
+      <w:r>
+        <w:t xml:space="preserve"> </w:t>
+      </w:r>
+      <w:r>
+        <w:t xml:space="preserve">(Lomolino 2001; Dembicz</w:t>
       </w:r>
       <w:r>
         <w:t xml:space="preserve"> </w:t>
@@ -14708,7 +14674,59 @@
         <w:t xml:space="preserve"> </w:t>
       </w:r>
       <w:r>
-        <w:t xml:space="preserve">2013; Sabatini</w:t>
+        <w:t xml:space="preserve">2021)</w:t>
+      </w:r>
+      <w:r>
+        <w:t xml:space="preserve">.</w:t>
+      </w:r>
+    </w:p>
+    <w:p>
+      <w:pPr>
+        <w:pStyle w:val="BodyText"/>
+      </w:pPr>
+      <w:r>
+        <w:t xml:space="preserve">Además, debido al alto grado de pendiente de los bosques montanos ecuatorianos, la mayoría de especies arbóreas suelen adaptar su forma de vida a hábitos achaparrados y arbustivos para tener una mayor resistencia a los derrumbes frecuentes, aumentando la probabilidad de detección de taxones de sotobosque</w:t>
+      </w:r>
+      <w:r>
+        <w:t xml:space="preserve"> </w:t>
+      </w:r>
+      <w:r>
+        <w:t xml:space="preserve">(Valencia &amp; Jorgensen 1992)</w:t>
+      </w:r>
+      <w:r>
+        <w:t xml:space="preserve">. En las parcelas de elevaciones a más de 2500 msnm, la pendiente fue en promedio de 55°, con una frecuencia de derrumbes relativamente alta. Esto pudo influir en la detección de más especies de sotobosque, al ser mayor la probabilidad de detección de taxones leñosos y herbáceos en zonas de alta pendiente, ya que varias especies pioneras colonizan los microhábitats desocupados</w:t>
+      </w:r>
+      <w:r>
+        <w:t xml:space="preserve"> </w:t>
+      </w:r>
+      <w:r>
+        <w:t xml:space="preserve">(Valencia &amp; Jorgensen 1992)</w:t>
+      </w:r>
+      <w:r>
+        <w:t xml:space="preserve">.</w:t>
+      </w:r>
+    </w:p>
+    <w:p>
+      <w:pPr>
+        <w:pStyle w:val="BodyText"/>
+      </w:pPr>
+      <w:r>
+        <w:t xml:space="preserve">Por su parte, los patrones de diversidad beta fueron menos conspicuos, con una tendencia ascendente al aumentar la altitud, constituyendo el páramo la formación con mayor diversidad beta. Esto es contrario a los patrones reportados en plantas leñosas, en escalas entre los 1000 y 10,000 m</w:t>
+      </w:r>
+      <w:r>
+        <w:rPr>
+          <w:vertAlign w:val="superscript"/>
+        </w:rPr>
+        <w:t xml:space="preserve">2</w:t>
+      </w:r>
+      <w:r>
+        <w:t xml:space="preserve">, donde la diversidad beta suele disminuir en función de la altitud</w:t>
+      </w:r>
+      <w:r>
+        <w:t xml:space="preserve"> </w:t>
+      </w:r>
+      <w:r>
+        <w:t xml:space="preserve">(Barton</w:t>
       </w:r>
       <w:r>
         <w:t xml:space="preserve"> </w:t>
@@ -14724,25 +14742,7 @@
         <w:t xml:space="preserve"> </w:t>
       </w:r>
       <w:r>
-        <w:t xml:space="preserve">2018)</w:t>
-      </w:r>
-      <w:r>
-        <w:t xml:space="preserve">. Por ejemplo, en un extenso rango altitudinal en Bolivia, la diversidad beta de plantas leñosas presentó un patrón en forma de Joroba, a una escala de análisis de 0.1 hectáreas (1000 m</w:t>
-      </w:r>
-      <w:r>
-        <w:rPr>
-          <w:vertAlign w:val="superscript"/>
-        </w:rPr>
-        <w:t xml:space="preserve">2</w:t>
-      </w:r>
-      <w:r>
-        <w:t xml:space="preserve">)</w:t>
-      </w:r>
-      <w:r>
-        <w:t xml:space="preserve"> </w:t>
-      </w:r>
-      <w:r>
-        <w:t xml:space="preserve">(Tello</w:t>
+        <w:t xml:space="preserve">2013; Sabatini</w:t>
       </w:r>
       <w:r>
         <w:t xml:space="preserve"> </w:t>
@@ -14758,25 +14758,16 @@
         <w:t xml:space="preserve"> </w:t>
       </w:r>
       <w:r>
-        <w:t xml:space="preserve">2015)</w:t>
-      </w:r>
-      <w:r>
-        <w:t xml:space="preserve">. En Carchi, Ecuador, la diversidad beta de plantas leñosas descendió monotónicamente al aumentar la altitud, utilizando parcelas de 0.01 ha (100 m</w:t>
-      </w:r>
-      <w:r>
-        <w:rPr>
-          <w:vertAlign w:val="superscript"/>
-        </w:rPr>
-        <w:t xml:space="preserve">2</w:t>
-      </w:r>
-      <w:r>
-        <w:t xml:space="preserve">)</w:t>
-      </w:r>
-      <w:r>
-        <w:t xml:space="preserve"> </w:t>
-      </w:r>
-      <w:r>
-        <w:t xml:space="preserve">(Kraft</w:t>
+        <w:t xml:space="preserve">2018)</w:t>
+      </w:r>
+      <w:r>
+        <w:t xml:space="preserve">. Por ejemplo, en un extenso rango altitudinal en Bolivia, la diversidad beta de plantas leñosas presentó un patrón en forma de Joroba, a una escala de análisis de 0.1 hectáreas</w:t>
+      </w:r>
+      <w:r>
+        <w:t xml:space="preserve"> </w:t>
+      </w:r>
+      <w:r>
+        <w:t xml:space="preserve">(Tello</w:t>
       </w:r>
       <w:r>
         <w:t xml:space="preserve"> </w:t>
@@ -14792,33 +14783,16 @@
         <w:t xml:space="preserve"> </w:t>
       </w:r>
       <w:r>
-        <w:t xml:space="preserve">2011)</w:t>
-      </w:r>
-      <w:r>
-        <w:t xml:space="preserve">.</w:t>
-      </w:r>
-    </w:p>
-    <w:p>
-      <w:pPr>
-        <w:pStyle w:val="BodyText"/>
-      </w:pPr>
-      <w:r>
-        <w:t xml:space="preserve">Estos resultados pueden deberse a la densidad de especies por banda altitudinal</w:t>
-      </w:r>
-      <w:r>
-        <w:t xml:space="preserve"> </w:t>
-      </w:r>
-      <w:r>
-        <w:t xml:space="preserve">(Lomolino 2001)</w:t>
-      </w:r>
-      <w:r>
-        <w:t xml:space="preserve">. Por ejemplo, aunque la diversidad beta de bosques de amazonía sea alta, para capturar esta diversidad es necesario diseñar un patrón de parcelas ampliamente distanciadas, a diferencia de ecosistemas de altura, donde a escasos metros los ensamblajes de especies pueden mostrar un alto recambio de especies</w:t>
-      </w:r>
-      <w:r>
-        <w:t xml:space="preserve"> </w:t>
-      </w:r>
-      <w:r>
-        <w:t xml:space="preserve">(Barczyk</w:t>
+        <w:t xml:space="preserve">2015)</w:t>
+      </w:r>
+      <w:r>
+        <w:t xml:space="preserve">. En Carchi, Ecuador, la diversidad beta de plantas leñosas descendió monotónicamente al aumentar la altitud, utilizando parcelas de 0.01 ha</w:t>
+      </w:r>
+      <w:r>
+        <w:t xml:space="preserve"> </w:t>
+      </w:r>
+      <w:r>
+        <w:t xml:space="preserve">(Kraft</w:t>
       </w:r>
       <w:r>
         <w:t xml:space="preserve"> </w:t>
@@ -14834,16 +14808,33 @@
         <w:t xml:space="preserve"> </w:t>
       </w:r>
       <w:r>
-        <w:t xml:space="preserve">2023)</w:t>
-      </w:r>
-      <w:r>
-        <w:t xml:space="preserve">. En los estudios que reportan una asociación negativa de la diversidad alfa y beta con la altitud, las comparaciones entre parcelas por gradiente altitudinal se realizan indistintamente de la distancia geográfica</w:t>
-      </w:r>
-      <w:r>
-        <w:t xml:space="preserve"> </w:t>
-      </w:r>
-      <w:r>
-        <w:t xml:space="preserve">(Tello</w:t>
+        <w:t xml:space="preserve">2011)</w:t>
+      </w:r>
+      <w:r>
+        <w:t xml:space="preserve">.</w:t>
+      </w:r>
+    </w:p>
+    <w:p>
+      <w:pPr>
+        <w:pStyle w:val="BodyText"/>
+      </w:pPr>
+      <w:r>
+        <w:t xml:space="preserve">Los resultados de estos estudios pueden deberse a los patrones de densidad de especies por banda altitudinal</w:t>
+      </w:r>
+      <w:r>
+        <w:t xml:space="preserve"> </w:t>
+      </w:r>
+      <w:r>
+        <w:t xml:space="preserve">(Lomolino 2001)</w:t>
+      </w:r>
+      <w:r>
+        <w:t xml:space="preserve">. Por ejemplo, aunque la diversidad beta de bosques de Amazonía sea alta, para capturar esta diversidad es necesario diseñar un patrón de parcelas ampliamente distanciadas, a diferencia de ecosistemas de altura, donde a escasos metros los ensamblajes de especies pueden mostrar un alto recambio de especies</w:t>
+      </w:r>
+      <w:r>
+        <w:t xml:space="preserve"> </w:t>
+      </w:r>
+      <w:r>
+        <w:t xml:space="preserve">(Barczyk</w:t>
       </w:r>
       <w:r>
         <w:t xml:space="preserve"> </w:t>
@@ -14859,7 +14850,16 @@
         <w:t xml:space="preserve"> </w:t>
       </w:r>
       <w:r>
-        <w:t xml:space="preserve">2015; Sabatini</w:t>
+        <w:t xml:space="preserve">2023)</w:t>
+      </w:r>
+      <w:r>
+        <w:t xml:space="preserve">. En los estudios que reportan una asociación negativa de la diversidad alfa y beta con la altitud, las comparaciones entre parcelas por gradiente altitudinal se realizan indistintamente de la distancia geográfica</w:t>
+      </w:r>
+      <w:r>
+        <w:t xml:space="preserve"> </w:t>
+      </w:r>
+      <w:r>
+        <w:t xml:space="preserve">(Tello</w:t>
       </w:r>
       <w:r>
         <w:t xml:space="preserve"> </w:t>
@@ -14875,16 +14875,7 @@
         <w:t xml:space="preserve"> </w:t>
       </w:r>
       <w:r>
-        <w:t xml:space="preserve">2018)</w:t>
-      </w:r>
-      <w:r>
-        <w:t xml:space="preserve">. Esto indica una posible autocorrelación espacial de la alfa y beta diversidad, ya que al estar más alejadas las unidades de comparación, más probable será que sus diferencias de ensamblajes sea elevado, al aumentar las diferencias ambientales (teoría de filtrado ambiental)</w:t>
-      </w:r>
-      <w:r>
-        <w:t xml:space="preserve"> </w:t>
-      </w:r>
-      <w:r>
-        <w:t xml:space="preserve">(Weiher</w:t>
+        <w:t xml:space="preserve">2015; Sabatini</w:t>
       </w:r>
       <w:r>
         <w:t xml:space="preserve"> </w:t>
@@ -14900,25 +14891,16 @@
         <w:t xml:space="preserve"> </w:t>
       </w:r>
       <w:r>
-        <w:t xml:space="preserve">2011)</w:t>
-      </w:r>
-      <w:r>
-        <w:t xml:space="preserve">. Al considerar el enfoque metodológico de este estudio, agrupando parcelas por su cercanía geográfica y altitudinal, los resultados de la beta diversidad son congruentes al patrón de densidad de especies</w:t>
-      </w:r>
-      <w:r>
-        <w:t xml:space="preserve"> </w:t>
-      </w:r>
-      <w:r>
-        <w:t xml:space="preserve">(Lomolino 2001)</w:t>
-      </w:r>
-      <w:r>
-        <w:t xml:space="preserve">, demostrando que para capturar adecuadamente la alfa y beta diversidad en bosques de tierras bajas es necesario una gran extensión de estudio. De hecho, los estudios mencionados probablemente no estén controlando la extensión, y sus resultados sean producto de un efecto combinado de la escala (granularidad) y la extensión</w:t>
-      </w:r>
-      <w:r>
-        <w:t xml:space="preserve"> </w:t>
-      </w:r>
-      <w:r>
-        <w:t xml:space="preserve">(Barton</w:t>
+        <w:t xml:space="preserve">2018)</w:t>
+      </w:r>
+      <w:r>
+        <w:t xml:space="preserve">. Esto indica una posible autocorrelación espacial de la alfa y beta diversidad, ya que al estar más alejadas las unidades de comparación, más probable será que las diferencias entre ensamblajes sean elevadas, al aumentar las diferencias ambientales (i.e. filtrado ambiental)</w:t>
+      </w:r>
+      <w:r>
+        <w:t xml:space="preserve"> </w:t>
+      </w:r>
+      <w:r>
+        <w:t xml:space="preserve">(Weiher</w:t>
       </w:r>
       <w:r>
         <w:t xml:space="preserve"> </w:t>
@@ -14934,16 +14916,33 @@
         <w:t xml:space="preserve"> </w:t>
       </w:r>
       <w:r>
-        <w:t xml:space="preserve">2013)</w:t>
-      </w:r>
-      <w:r>
-        <w:t xml:space="preserve">. No obstante, los resultados contrastes de alfa y beta diversidad, pueden ser a su vez explicados por la forma de vida analizada</w:t>
-      </w:r>
-      <w:r>
-        <w:t xml:space="preserve"> </w:t>
-      </w:r>
-      <w:r>
-        <w:t xml:space="preserve">(Rahbek 2005; Cavender-Bares</w:t>
+        <w:t xml:space="preserve">2011)</w:t>
+      </w:r>
+      <w:r>
+        <w:t xml:space="preserve">.</w:t>
+      </w:r>
+    </w:p>
+    <w:p>
+      <w:pPr>
+        <w:pStyle w:val="BodyText"/>
+      </w:pPr>
+      <w:r>
+        <w:t xml:space="preserve">Al considerar el enfoque metodológico de este estudio, agrupando parcelas por su cercanía geográfica y altitudinal, los resultados de la beta diversidad son congruentes al patrón de densidad de especies</w:t>
+      </w:r>
+      <w:r>
+        <w:t xml:space="preserve"> </w:t>
+      </w:r>
+      <w:r>
+        <w:t xml:space="preserve">(Lomolino 2001)</w:t>
+      </w:r>
+      <w:r>
+        <w:t xml:space="preserve">, demostrando que para capturar adecuadamente la alfa y beta diversidad en bosques de tierras bajas es necesario una gran extensión de estudio. De hecho, los estudios mencionados probablemente no estén controlando la extensión, y sus resultados sean producto de un efecto combinado de la escala (granularidad) y la extensión</w:t>
+      </w:r>
+      <w:r>
+        <w:t xml:space="preserve"> </w:t>
+      </w:r>
+      <w:r>
+        <w:t xml:space="preserve">(Barton</w:t>
       </w:r>
       <w:r>
         <w:t xml:space="preserve"> </w:t>
@@ -14959,25 +14958,16 @@
         <w:t xml:space="preserve"> </w:t>
       </w:r>
       <w:r>
-        <w:t xml:space="preserve">2009)</w:t>
-      </w:r>
-      <w:r>
-        <w:t xml:space="preserve">, ya que en árboles, en extensiones pequeñas y estandarizadas, con una escala de 100 m</w:t>
-      </w:r>
-      <w:r>
-        <w:rPr>
-          <w:vertAlign w:val="superscript"/>
-        </w:rPr>
-        <w:t xml:space="preserve">2</w:t>
-      </w:r>
-      <w:r>
-        <w:t xml:space="preserve">, la beta diversidad disminuyó en el gradiente altitudinal</w:t>
-      </w:r>
-      <w:r>
-        <w:t xml:space="preserve"> </w:t>
-      </w:r>
-      <w:r>
-        <w:t xml:space="preserve">(Kraft</w:t>
+        <w:t xml:space="preserve">2013)</w:t>
+      </w:r>
+      <w:r>
+        <w:t xml:space="preserve">. No obstante, los resultados contrastes de alfa y beta diversidad, pueden ser a su vez explicados por la forma de vida analizada</w:t>
+      </w:r>
+      <w:r>
+        <w:t xml:space="preserve"> </w:t>
+      </w:r>
+      <w:r>
+        <w:t xml:space="preserve">(Rahbek 2005; Cavender-Bares</w:t>
       </w:r>
       <w:r>
         <w:t xml:space="preserve"> </w:t>
@@ -14993,10 +14983,10 @@
         <w:t xml:space="preserve"> </w:t>
       </w:r>
       <w:r>
-        <w:t xml:space="preserve">2011)</w:t>
-      </w:r>
-      <w:r>
-        <w:t xml:space="preserve">. En contraste, en bosques montanos de China, en una escala de 100 m</w:t>
+        <w:t xml:space="preserve">2009)</w:t>
+      </w:r>
+      <w:r>
+        <w:t xml:space="preserve">, ya que, en estudios en árboles en extensiones pequeñas y estandarizadas, con una escala de 100 m</w:t>
       </w:r>
       <w:r>
         <w:rPr>
@@ -15005,13 +14995,13 @@
         <w:t xml:space="preserve">2</w:t>
       </w:r>
       <w:r>
-        <w:t xml:space="preserve">, la diversidad beta de arbustos no tuvó una asociación clara con el rango altitudinal</w:t>
-      </w:r>
-      <w:r>
-        <w:t xml:space="preserve"> </w:t>
-      </w:r>
-      <w:r>
-        <w:t xml:space="preserve">(Tang</w:t>
+        <w:t xml:space="preserve">, la beta diversidad disminuyó en el gradiente altitudinal</w:t>
+      </w:r>
+      <w:r>
+        <w:t xml:space="preserve"> </w:t>
+      </w:r>
+      <w:r>
+        <w:t xml:space="preserve">(Kraft</w:t>
       </w:r>
       <w:r>
         <w:t xml:space="preserve"> </w:t>
@@ -15027,10 +15017,44 @@
         <w:t xml:space="preserve"> </w:t>
       </w:r>
       <w:r>
+        <w:t xml:space="preserve">2011)</w:t>
+      </w:r>
+      <w:r>
+        <w:t xml:space="preserve">. En contraste, en bosques montanos de China, en una escala de 100 m</w:t>
+      </w:r>
+      <w:r>
+        <w:rPr>
+          <w:vertAlign w:val="superscript"/>
+        </w:rPr>
+        <w:t xml:space="preserve">2</w:t>
+      </w:r>
+      <w:r>
+        <w:t xml:space="preserve">, la diversidad beta de arbustos no tuvo una asociación clara con el rango altitudinal</w:t>
+      </w:r>
+      <w:r>
+        <w:t xml:space="preserve"> </w:t>
+      </w:r>
+      <w:r>
+        <w:t xml:space="preserve">(Tang</w:t>
+      </w:r>
+      <w:r>
+        <w:t xml:space="preserve"> </w:t>
+      </w:r>
+      <w:r>
+        <w:rPr>
+          <w:iCs/>
+          <w:i/>
+        </w:rPr>
+        <w:t xml:space="preserve">et al.</w:t>
+      </w:r>
+      <w:r>
+        <w:t xml:space="preserve"> </w:t>
+      </w:r>
+      <w:r>
         <w:t xml:space="preserve">2012)</w:t>
       </w:r>
       <w:r>
-        <w:t xml:space="preserve">, apoyando la idea que los resultados contrastantes podrian depender de la forma de vida estudiada.</w:t>
+        <w:t xml:space="preserve">, apoyando la idea que los resultados contrastantes podrían depender de la forma de vida estudiada.</w:t>
       </w:r>
     </w:p>
     <w:p>
@@ -15038,7 +15062,7 @@
         <w:pStyle w:val="BodyText"/>
       </w:pPr>
       <w:r>
-        <w:t xml:space="preserve">Además de esto, fue evidente el aumento del efecto de la altitud en la alfa/beta diversidad a mayores escalas de análisis, resultados congruentes con la primera hipótesis (H1). Previamente, se ha sugerido que la dependencia espacial de la diversidad alfa puede ser indicativo de filtros ambientales actuando a diferentes escalas, causando patrones distintos a diferentes escalas</w:t>
+        <w:t xml:space="preserve">Además de esto, fue evidente el aumento del efecto de la altitud en la alfa/beta diversidad a mayores escalas de análisis, resultados congruentes con la primera hipótesis (H1), que predijo un aumentó en la dependencia espacial de la asociación entre la altitud y la diversidad de plantas de sotobosque. Previamente, se ha sugerido que la dependencia espacial de la diversidad alfa puede ser indicativo de filtros ambientales actuando a diferentes escalas, causando patrones distintos a diferentes escalas</w:t>
       </w:r>
       <w:r>
         <w:t xml:space="preserve"> </w:t>
@@ -15158,7 +15182,7 @@
         </w:r>
       </w:hyperlink>
       <w:r>
-        <w:t xml:space="preserve">), ya que dificilmente podrán ser representados estos procesos por un gradiente altitudinal.</w:t>
+        <w:t xml:space="preserve">), ya que difícilmente podrán ser representados estos procesos por un gradiente altitudinal.</w:t>
       </w:r>
     </w:p>
     <w:p>
@@ -15186,7 +15210,7 @@
         </w:r>
       </w:hyperlink>
       <w:r>
-        <w:t xml:space="preserve">). En estudios previos, la riqueza de árboles a altitudes bajas y altas fue mayor y menor a lo esperado por modelos nulos, respectivamente</w:t>
+        <w:t xml:space="preserve">). En estudios previos, la riqueza de árboles en altitudes bajas y altas fue mayor y menor, respectivamente, a lo esperado por modelos nulos</w:t>
       </w:r>
       <w:r>
         <w:t xml:space="preserve"> </w:t>
@@ -15318,7 +15342,7 @@
         <w:t xml:space="preserve">2021)</w:t>
       </w:r>
       <w:r>
-        <w:t xml:space="preserve">. Esto es consistente a los resultados de este estudio y de la hipótesis 1 (H1), observándose una mayor dependencia espacial de la diversidad alfa/beta a mayores altitudes. Por lo tanto, la relación de la alfa/beta diversidad con la altitud es una representación indirecta de los procesos ambientales y/o climáticos de la diversidad que ejercen su efecto a escalas grandes</w:t>
+        <w:t xml:space="preserve">. Esto es consistente a los resultados de este estudio (H1), observándose una mayor dependencia espacial de la diversidad alfa/beta a mayores altitudes, y menor a altitudes bajas, donde probablemente procesos ecológicos y/o estocásticos serán más relevantes para mantener la diversidad del sotobosque. Por lo tanto, la relación de la alfa/beta diversidad con la altitud es una representación indirecta de los procesos ambientales y/o climáticos de la diversidad que ejercen su efecto a escalas grandes</w:t>
       </w:r>
       <w:r>
         <w:t xml:space="preserve"> </w:t>
@@ -15365,7 +15389,7 @@
         </w:r>
       </w:hyperlink>
       <w:r>
-        <w:t xml:space="preserve">), respaldan parcialmente la segunda hipótesis (H2), mostrando un aumento de la asociación entre la temperatura y la alfa/beta diversidad a medida que incrementó la escala de análisis, más no para la precipitación cuyo efecto fue reduciéndose. Esta hipótesis estuvo relacionada a la tercera hipótesis (H3), misma que no fue validada, al observarse un efecto aleatorio, poco discernible, de los predictores climáticos sobre la alfa y beta diversidad al incrementar el gradiente altitudinal y la escala de análisis. Al analizar individualmente los predictores climáticos con la altitud, fue notoria la alta correlación entre estas variables (r &gt; 0.9).</w:t>
+        <w:t xml:space="preserve">), respaldan parcialmente la segunda hipótesis (H2), que postulaba una dependencia espacial de la asociación entre los predictores climáticos y la diversidad, mostrando un aumento de la asociación entre la temperatura y la alfa/beta diversidad a medida que incrementó la escala de análisis, más no para la precipitación cuyo efecto fue reduciéndose. Esta hipótesis estuvo relacionada a la tercera hipótesis (H3), sobre la dependencia espacial y altitudinal de estas asociaciones, misma que no fue validada, al observarse un efecto aleatorio, poco discernible, de los predictores climáticos sobre la alfa y beta diversidad al incrementar el gradiente altitudinal y la escala de análisis. Al analizar individualmente los predictores climáticos con la altitud, fue notoria la alta correlación entre estas variables (r &gt; 0.9).</w:t>
       </w:r>
     </w:p>
     <w:p>
@@ -15461,7 +15485,7 @@
         <w:t xml:space="preserve">2016; Keil &amp; Chase 2019)</w:t>
       </w:r>
       <w:r>
-        <w:t xml:space="preserve">. En este sentido, la hipótesis 3 (H3) no tendría sustento, al existir una alta correlación entre la altitud y los predictores ambientales, reflejado esto en los coeficientes extremos</w:t>
+        <w:t xml:space="preserve">. En este sentido, la hipótesis 3 (H3),que examinaba la dependencia espacial y altitudinal del efecto de los predictores climáticos sobre la diversidad, no tendría sustento alguno, al existir una alta correlación entre la altitud y los predictores ambientales, reflejado esto en los coeficientes extremos</w:t>
       </w:r>
       <w:r>
         <w:t xml:space="preserve"> </w:t>
@@ -15534,7 +15558,7 @@
         <w:pStyle w:val="BodyText"/>
       </w:pPr>
       <w:r>
-        <w:t xml:space="preserve">No obstante, tanto el efecto de la temperatura como de la precipitación persisten en los modelos que incorporan la altitud, sugieren un efecto importante de estas variables. En los modelos que se excluye la altitud, la temperatura, después de la escala</w:t>
+        <w:t xml:space="preserve">No obstante, tanto el efecto de la temperatura como de la precipitación persisten en los modelos que incorporan la altitud, sugiriendo un efecto importante de estas variables. En los modelos que se excluye la altitud, la temperatura, después de la escala</w:t>
       </w:r>
       <w:r>
         <w:t xml:space="preserve"> </w:t>
@@ -15587,7 +15611,7 @@
         <w:pStyle w:val="BodyText"/>
       </w:pPr>
       <w:r>
-        <w:t xml:space="preserve">En árboles de la amazonía norte de Ecuador, fue notorio el efecto de la escala, aumentando la relación entre el recambio de especies y predictores climáticos, llegando a explicar hasta un 52% de la variación de la beta diversidad a escalas grandes (50 km</w:t>
+        <w:t xml:space="preserve">En árboles de la Amazonía norte de Ecuador, fue notorio el efecto de la escala, aumentando la relación entre el recambio de especies y predictores climáticos, llegando a explicar hasta un 52% de la variación de la beta diversidad a escalas grandes (50 km</w:t>
       </w:r>
       <w:r>
         <w:rPr>
@@ -15682,7 +15706,7 @@
         <w:t xml:space="preserve">2</w:t>
       </w:r>
       <w:r>
-        <w:t xml:space="preserve">). Aún así, una fortaleza de la metodología empleada, es el control de la autocorrelación mediante la creación de grupos geográfica y altitudinalmente similares, volviendo robustos los resultados obtenidos. De hecho, la tendencia de aumentó del efecto de predictores climáticos persiste, sugiriendo una alta prevalencia de los procesos ambientales para moldear los patrones de diversidad a tamaños de grano superiores a los 250 m</w:t>
+        <w:t xml:space="preserve">). Aun así, una fortaleza de la metodología empleada, es el control de la autocorrelación mediante la creación de grupos geográfica y altitudinalmente similares, volviendo robustos los resultados obtenidos. De hecho, la tendencia de aumento del efecto de predictores climáticos persiste, sugiriendo una alta prevalencia de los procesos ambientales para moldear los patrones de diversidad a tamaños de grano superiores a los 250 m</w:t>
       </w:r>
       <w:r>
         <w:rPr>
@@ -16214,7 +16238,7 @@
         <w:pStyle w:val="FirstParagraph"/>
       </w:pPr>
       <w:r>
-        <w:t xml:space="preserve">En contraste a estudios previos, la diversidad alfa y beta de las plantas de sotobosque se relacionó inversamente con la altitud. Las principales razones de estas tendencias subyacen en la metodología de censo, y el análisis de los datos. No obstante, estos resultados fueron consistentes a los patrones de densidad en los gradientes altitudinales, evidenciando que para obtener una representación adecuada de la diversidad de bosques de tierras bajas, se necesita un diseño de parcelas ampliamente distanciadas, ya que la diversidad se encuentra distribuida extensamente. En ecosistemas de altura, la diversidad se encuentra mayormente empaquetada, mostrando altas tasas de recambio en distancias relativamente cortas.</w:t>
+        <w:t xml:space="preserve">En contraste a estudios previos, la diversidad alfa y beta de las plantas de sotobosque se relacionó inversamente con la altitud. Las principales razones de estas tendencias subyacen en la metodología de censo, y el análisis de los datos. No obstante, estos resultados fueron consistentes a los patrones de densidad en los gradientes altitudinales, evidenciando que, para obtener una representación adecuada de la diversidad de bosques de tierras bajas, se necesita un diseño de parcelas ampliamente distanciadas, ya que la diversidad se encuentra distribuida extensamente. En ecosistemas de altura, la diversidad se encuentra mayormente empaquetada, mostrando altas tasas de recambio en distancias relativamente cortas.</w:t>
       </w:r>
     </w:p>
     <w:p>
@@ -16248,7 +16272,7 @@
         <w:t xml:space="preserve">2</w:t>
       </w:r>
       <w:r>
-        <w:t xml:space="preserve">) el fortalecimiento del efecto de variables climáticas persistió, sugiriendo que otros procesos neutrales o estocásticos son más relevantes a escalas pequeñas. Aún así, el filtrado ambiental dependerá de la escala en la que influyan los factores ambientales. Por ejemplo, aunque procesos estocásticos (e.g. deriva ecológica, efecto de prioridad) tendrán en promedio mayor efecto en el ensamblaje de las comunidades vegetales a pequeñas escalas, variables medidas a escalas finas, como las que se relacionan al suelo, tendrán un efecto importante en el ensamblaje.</w:t>
+        <w:t xml:space="preserve">) el fortalecimiento del efecto de variables climáticas persistió, sugiriendo que otros procesos neutrales o estocásticos son más relevantes a escalas pequeñas. Aun así, el filtrado ambiental dependerá de la escala en la que influyan los factores ambientales. Por ejemplo, aunque procesos estocásticos (e.g. deriva ecológica, efecto de prioridad) tendrán en promedio mayor efecto en el ensamblaje de las comunidades vegetales a pequeñas escalas, variables medidas a escalas finas, como las que se relacionan al suelo, tendrán un efecto importante en el ensamblaje.</w:t>
       </w:r>
     </w:p>
     <w:p>
@@ -17955,7 +17979,7 @@
         </w:rPr>
         <w:t xml:space="preserve">Anexo </w:t>
       </w:r>
-      <w:bookmarkStart w:id="d68f3e30-19d4-4a2e-b0bd-bc08138f7e42" w:name="multiple_corr_alpha"/>
+      <w:bookmarkStart w:id="a65acbb6-9a3f-4760-b651-1d329ed4a9dc" w:name="multiple_corr_alpha"/>
       <w:r xmlns:w14="http://schemas.microsoft.com/office/word/2010/wordml">
         <w:rPr>
           <w:rFonts/>
@@ -17977,7 +18001,7 @@
         </w:rPr>
         <w:fldChar w:fldCharType="end" w:dirty="true"/>
       </w:r>
-      <w:bookmarkEnd w:id="d68f3e30-19d4-4a2e-b0bd-bc08138f7e42"/>
+      <w:bookmarkEnd w:id="a65acbb6-9a3f-4760-b651-1d329ed4a9dc"/>
       <w:r>
         <w:rPr>
           <w:rFonts/>
@@ -18051,7 +18075,7 @@
         </w:rPr>
         <w:t xml:space="preserve">Anexo </w:t>
       </w:r>
-      <w:bookmarkStart w:id="c62613e8-f19f-4496-84cf-ff06d93cd16e" w:name="multiple_corr_beta"/>
+      <w:bookmarkStart w:id="6cc7a3d7-83c8-46cf-9e39-216dfc295e24" w:name="multiple_corr_beta"/>
       <w:r xmlns:w14="http://schemas.microsoft.com/office/word/2010/wordml">
         <w:rPr>
           <w:rFonts/>
@@ -18073,7 +18097,7 @@
         </w:rPr>
         <w:fldChar w:fldCharType="end" w:dirty="true"/>
       </w:r>
-      <w:bookmarkEnd w:id="c62613e8-f19f-4496-84cf-ff06d93cd16e"/>
+      <w:bookmarkEnd w:id="6cc7a3d7-83c8-46cf-9e39-216dfc295e24"/>
       <w:r>
         <w:rPr>
           <w:rFonts/>
@@ -18149,7 +18173,7 @@
         </w:rPr>
         <w:t xml:space="preserve">Anexo  </w:t>
       </w:r>
-      <w:bookmarkStart w:id="6fbfb207-2c9b-4430-a3aa-00c0c90cf1c3" w:name="ms_anova_alpha_beta_elev"/>
+      <w:bookmarkStart w:id="3ac0783c-819d-47aa-940e-69e52c4a9281" w:name="ms_anova_alpha_beta_elev"/>
       <w:r>
         <w:rPr>
           <w:rFonts/>
@@ -18171,7 +18195,7 @@
         </w:rPr>
         <w:fldChar w:fldCharType="end" w:dirty="true"/>
       </w:r>
-      <w:bookmarkEnd w:id="6fbfb207-2c9b-4430-a3aa-00c0c90cf1c3"/>
+      <w:bookmarkEnd w:id="3ac0783c-819d-47aa-940e-69e52c4a9281"/>
       <w:r>
         <w:rPr>
           <w:rFonts/>
@@ -19592,7 +19616,7 @@
         </w:rPr>
         <w:t xml:space="preserve">Anexo </w:t>
       </w:r>
-      <w:bookmarkStart w:id="b975c881-4146-4c33-8264-67ec1447f9e7" w:name="area_alpha_elev_plot"/>
+      <w:bookmarkStart w:id="ee23a83b-dbcb-4c57-b245-25857eeda36d" w:name="area_alpha_elev_plot"/>
       <w:r xmlns:w14="http://schemas.microsoft.com/office/word/2010/wordml">
         <w:rPr>
           <w:rFonts/>
@@ -19614,7 +19638,7 @@
         </w:rPr>
         <w:fldChar w:fldCharType="end" w:dirty="true"/>
       </w:r>
-      <w:bookmarkEnd w:id="b975c881-4146-4c33-8264-67ec1447f9e7"/>
+      <w:bookmarkEnd w:id="ee23a83b-dbcb-4c57-b245-25857eeda36d"/>
       <w:r>
         <w:rPr>
           <w:rFonts/>
@@ -19691,7 +19715,7 @@
         </w:rPr>
         <w:t xml:space="preserve">Anexo </w:t>
       </w:r>
-      <w:bookmarkStart w:id="80097e83-55e1-4caf-aa61-06234c1d0354" w:name="alpha_bio"/>
+      <w:bookmarkStart w:id="daaa9885-4cb4-48ce-825a-dc28adf1babc" w:name="alpha_bio"/>
       <w:r xmlns:w14="http://schemas.microsoft.com/office/word/2010/wordml">
         <w:rPr>
           <w:rFonts/>
@@ -19713,7 +19737,7 @@
         </w:rPr>
         <w:fldChar w:fldCharType="end" w:dirty="true"/>
       </w:r>
-      <w:bookmarkEnd w:id="80097e83-55e1-4caf-aa61-06234c1d0354"/>
+      <w:bookmarkEnd w:id="daaa9885-4cb4-48ce-825a-dc28adf1babc"/>
       <w:r>
         <w:rPr>
           <w:rFonts/>
@@ -19790,7 +19814,7 @@
         </w:rPr>
         <w:t xml:space="preserve">Anexo </w:t>
       </w:r>
-      <w:bookmarkStart w:id="01b139b2-0cbe-4121-b892-b2f237b6ab6d" w:name="beta_bio"/>
+      <w:bookmarkStart w:id="8fb43bb6-2790-4f12-8e40-ff5a0abe6e73" w:name="beta_bio"/>
       <w:r xmlns:w14="http://schemas.microsoft.com/office/word/2010/wordml">
         <w:rPr>
           <w:rFonts/>
@@ -19812,7 +19836,7 @@
         </w:rPr>
         <w:fldChar w:fldCharType="end" w:dirty="true"/>
       </w:r>
-      <w:bookmarkEnd w:id="01b139b2-0cbe-4121-b892-b2f237b6ab6d"/>
+      <w:bookmarkEnd w:id="8fb43bb6-2790-4f12-8e40-ff5a0abe6e73"/>
       <w:r>
         <w:rPr>
           <w:rFonts/>
@@ -19891,7 +19915,7 @@
         </w:rPr>
         <w:t xml:space="preserve">Anexo  </w:t>
       </w:r>
-      <w:bookmarkStart w:id="b2dbbf88-0ee6-4a25-8736-0575129c669e" w:name="ms_models_per_scale_alpha"/>
+      <w:bookmarkStart w:id="639349f9-92e1-4cf0-b35b-e9677f1d2c88" w:name="ms_models_per_scale_alpha"/>
       <w:r>
         <w:rPr>
           <w:rFonts/>
@@ -19913,7 +19937,7 @@
         </w:rPr>
         <w:fldChar w:fldCharType="end" w:dirty="true"/>
       </w:r>
-      <w:bookmarkEnd w:id="b2dbbf88-0ee6-4a25-8736-0575129c669e"/>
+      <w:bookmarkEnd w:id="639349f9-92e1-4cf0-b35b-e9677f1d2c88"/>
       <w:r>
         <w:rPr>
           <w:rFonts/>
@@ -23394,7 +23418,7 @@
         </w:rPr>
         <w:t xml:space="preserve">Anexo  </w:t>
       </w:r>
-      <w:bookmarkStart w:id="57bd428f-b81f-47d8-8def-5f4a43ca4bbf" w:name="ms_models_per_scale_beta"/>
+      <w:bookmarkStart w:id="b3ee9e3d-bc99-472e-9ac5-c35afda5c18b" w:name="ms_models_per_scale_beta"/>
       <w:r>
         <w:rPr>
           <w:rFonts/>
@@ -23416,7 +23440,7 @@
         </w:rPr>
         <w:fldChar w:fldCharType="end" w:dirty="true"/>
       </w:r>
-      <w:bookmarkEnd w:id="57bd428f-b81f-47d8-8def-5f4a43ca4bbf"/>
+      <w:bookmarkEnd w:id="b3ee9e3d-bc99-472e-9ac5-c35afda5c18b"/>
       <w:r>
         <w:rPr>
           <w:rFonts/>
@@ -26895,7 +26919,7 @@
         </w:rPr>
         <w:t xml:space="preserve">Anexo </w:t>
       </w:r>
-      <w:bookmarkStart w:id="c7a6fa5d-71f4-42ed-8385-33a5f3b5ccb7" w:name="supues_diff_alpha_elev"/>
+      <w:bookmarkStart w:id="dcfce97f-efa9-4294-9ab1-154dc133c05b" w:name="supues_diff_alpha_elev"/>
       <w:r xmlns:w14="http://schemas.microsoft.com/office/word/2010/wordml">
         <w:rPr>
           <w:rFonts/>
@@ -26917,7 +26941,7 @@
         </w:rPr>
         <w:fldChar w:fldCharType="end" w:dirty="true"/>
       </w:r>
-      <w:bookmarkEnd w:id="c7a6fa5d-71f4-42ed-8385-33a5f3b5ccb7"/>
+      <w:bookmarkEnd w:id="dcfce97f-efa9-4294-9ab1-154dc133c05b"/>
       <w:r>
         <w:rPr>
           <w:rFonts/>
@@ -26991,7 +27015,7 @@
         </w:rPr>
         <w:t xml:space="preserve">Anexo </w:t>
       </w:r>
-      <w:bookmarkStart w:id="e3a7ee98-d4fb-4705-91fb-e15779d143fb" w:name="supues_diff_beta_elev"/>
+      <w:bookmarkStart w:id="b2abc98a-acbc-4ba0-8036-d1b556c6fe47" w:name="supues_diff_beta_elev"/>
       <w:r xmlns:w14="http://schemas.microsoft.com/office/word/2010/wordml">
         <w:rPr>
           <w:rFonts/>
@@ -27013,7 +27037,7 @@
         </w:rPr>
         <w:fldChar w:fldCharType="end" w:dirty="true"/>
       </w:r>
-      <w:bookmarkEnd w:id="e3a7ee98-d4fb-4705-91fb-e15779d143fb"/>
+      <w:bookmarkEnd w:id="b2abc98a-acbc-4ba0-8036-d1b556c6fe47"/>
       <w:r>
         <w:rPr>
           <w:rFonts/>
@@ -27087,7 +27111,7 @@
         </w:rPr>
         <w:t xml:space="preserve">Anexo </w:t>
       </w:r>
-      <w:bookmarkStart w:id="32eb1648-117c-4376-81c8-75d1f22ae426" w:name="supues_alpha_vs_elev_grain"/>
+      <w:bookmarkStart w:id="1a17ea2b-1288-419a-8d79-049228322cd0" w:name="supues_alpha_vs_elev_grain"/>
       <w:r xmlns:w14="http://schemas.microsoft.com/office/word/2010/wordml">
         <w:rPr>
           <w:rFonts/>
@@ -27109,7 +27133,7 @@
         </w:rPr>
         <w:fldChar w:fldCharType="end" w:dirty="true"/>
       </w:r>
-      <w:bookmarkEnd w:id="32eb1648-117c-4376-81c8-75d1f22ae426"/>
+      <w:bookmarkEnd w:id="1a17ea2b-1288-419a-8d79-049228322cd0"/>
       <w:r>
         <w:rPr>
           <w:rFonts/>
@@ -27183,7 +27207,7 @@
         </w:rPr>
         <w:t xml:space="preserve">Anexo </w:t>
       </w:r>
-      <w:bookmarkStart w:id="9d8cdf7b-e759-4cf9-a8cf-07ca37e55007" w:name="supues_beta_vs_elev_grain"/>
+      <w:bookmarkStart w:id="9bb18e4a-5cbb-470f-b89d-4dd8e57e92e9" w:name="supues_beta_vs_elev_grain"/>
       <w:r xmlns:w14="http://schemas.microsoft.com/office/word/2010/wordml">
         <w:rPr>
           <w:rFonts/>
@@ -27205,7 +27229,7 @@
         </w:rPr>
         <w:fldChar w:fldCharType="end" w:dirty="true"/>
       </w:r>
-      <w:bookmarkEnd w:id="9d8cdf7b-e759-4cf9-a8cf-07ca37e55007"/>
+      <w:bookmarkEnd w:id="9bb18e4a-5cbb-470f-b89d-4dd8e57e92e9"/>
       <w:r>
         <w:rPr>
           <w:rFonts/>
@@ -27279,7 +27303,7 @@
         </w:rPr>
         <w:t xml:space="preserve">Anexo </w:t>
       </w:r>
-      <w:bookmarkStart w:id="4e06bbd9-5caa-40be-832c-be791d3889c3" w:name="supues_mod_alpha_bio"/>
+      <w:bookmarkStart w:id="4b33dd93-d0ae-40e9-99a1-224cb585ac41" w:name="supues_mod_alpha_bio"/>
       <w:r xmlns:w14="http://schemas.microsoft.com/office/word/2010/wordml">
         <w:rPr>
           <w:rFonts/>
@@ -27301,7 +27325,7 @@
         </w:rPr>
         <w:fldChar w:fldCharType="end" w:dirty="true"/>
       </w:r>
-      <w:bookmarkEnd w:id="4e06bbd9-5caa-40be-832c-be791d3889c3"/>
+      <w:bookmarkEnd w:id="4b33dd93-d0ae-40e9-99a1-224cb585ac41"/>
       <w:r>
         <w:rPr>
           <w:rFonts/>
@@ -27375,7 +27399,7 @@
         </w:rPr>
         <w:t xml:space="preserve">Anexo </w:t>
       </w:r>
-      <w:bookmarkStart w:id="51bf2e8d-f17f-4e91-989d-73169c35eab4" w:name="supues_mod_beta_bio"/>
+      <w:bookmarkStart w:id="f22d7a9c-be51-48e5-83d6-c6e4fce05437" w:name="supues_mod_beta_bio"/>
       <w:r xmlns:w14="http://schemas.microsoft.com/office/word/2010/wordml">
         <w:rPr>
           <w:rFonts/>
@@ -27397,7 +27421,7 @@
         </w:rPr>
         <w:fldChar w:fldCharType="end" w:dirty="true"/>
       </w:r>
-      <w:bookmarkEnd w:id="51bf2e8d-f17f-4e91-989d-73169c35eab4"/>
+      <w:bookmarkEnd w:id="f22d7a9c-be51-48e5-83d6-c6e4fce05437"/>
       <w:r>
         <w:rPr>
           <w:rFonts/>
@@ -27471,7 +27495,7 @@
         </w:rPr>
         <w:t xml:space="preserve">Anexo </w:t>
       </w:r>
-      <w:bookmarkStart w:id="b092f989-b1e8-4fc2-bb0b-808882fcf411" w:name="supues_mod_bio_withoutelev_alfa"/>
+      <w:bookmarkStart w:id="db90fb82-bb84-4a61-b9cf-df23d50c464e" w:name="supues_mod_bio_withoutelev_alfa"/>
       <w:r xmlns:w14="http://schemas.microsoft.com/office/word/2010/wordml">
         <w:rPr>
           <w:rFonts/>
@@ -27493,7 +27517,7 @@
         </w:rPr>
         <w:fldChar w:fldCharType="end" w:dirty="true"/>
       </w:r>
-      <w:bookmarkEnd w:id="b092f989-b1e8-4fc2-bb0b-808882fcf411"/>
+      <w:bookmarkEnd w:id="db90fb82-bb84-4a61-b9cf-df23d50c464e"/>
       <w:r>
         <w:rPr>
           <w:rFonts/>
@@ -27567,7 +27591,7 @@
         </w:rPr>
         <w:t xml:space="preserve">Anexo </w:t>
       </w:r>
-      <w:bookmarkStart w:id="20b68b65-4077-4b44-84cd-655fe82ab519" w:name="supues_mod_bio_withoutelev_beta"/>
+      <w:bookmarkStart w:id="6e105828-15da-435f-85b7-6f286548d690" w:name="supues_mod_bio_withoutelev_beta"/>
       <w:r xmlns:w14="http://schemas.microsoft.com/office/word/2010/wordml">
         <w:rPr>
           <w:rFonts/>
@@ -27589,7 +27613,7 @@
         </w:rPr>
         <w:fldChar w:fldCharType="end" w:dirty="true"/>
       </w:r>
-      <w:bookmarkEnd w:id="20b68b65-4077-4b44-84cd-655fe82ab519"/>
+      <w:bookmarkEnd w:id="6e105828-15da-435f-85b7-6f286548d690"/>
       <w:r>
         <w:rPr>
           <w:rFonts/>

</xml_diff>